<commit_message>
se me jodio el teclado
</commit_message>
<xml_diff>
--- a/FC/G4_Tema4/363_ARF.docx
+++ b/FC/G4_Tema4/363_ARF.docx
@@ -31,7 +31,8 @@
           <w:p>
             <w:pPr>
               <w:pStyle w:val="Normal"/>
-              <w:widowControl/>
+              <w:widowControl w:val="false"/>
+              <w:suppressAutoHyphens w:val="true"/>
               <w:spacing w:lineRule="auto" w:line="240" w:before="0" w:after="0"/>
               <w:jc w:val="left"/>
               <w:rPr>
@@ -63,7 +64,8 @@
           <w:p>
             <w:pPr>
               <w:pStyle w:val="Normal"/>
-              <w:widowControl/>
+              <w:widowControl w:val="false"/>
+              <w:suppressAutoHyphens w:val="true"/>
               <w:spacing w:lineRule="auto" w:line="240" w:before="0" w:after="0"/>
               <w:jc w:val="left"/>
               <w:rPr>
@@ -97,7 +99,8 @@
           <w:p>
             <w:pPr>
               <w:pStyle w:val="Normal"/>
-              <w:widowControl/>
+              <w:widowControl w:val="false"/>
+              <w:suppressAutoHyphens w:val="true"/>
               <w:spacing w:lineRule="auto" w:line="240" w:before="0" w:after="0"/>
               <w:jc w:val="left"/>
               <w:rPr>
@@ -129,7 +132,8 @@
           <w:p>
             <w:pPr>
               <w:pStyle w:val="Normal"/>
-              <w:widowControl/>
+              <w:widowControl w:val="false"/>
+              <w:suppressAutoHyphens w:val="true"/>
               <w:spacing w:lineRule="auto" w:line="240" w:before="0" w:after="0"/>
               <w:jc w:val="left"/>
               <w:rPr>
@@ -148,15 +152,6 @@
                 <w:lang w:val="es-ES" w:eastAsia="en-US" w:bidi="ar-SA"/>
               </w:rPr>
               <w:t>23836363Z</w:t>
-            </w:r>
-            <w:r>
-              <w:rPr>
-                <w:rFonts w:eastAsia="ＭＳ 明朝" w:cs=""/>
-                <w:kern w:val="0"/>
-                <w:sz w:val="16"/>
-                <w:szCs w:val="22"/>
-                <w:lang w:val="es-ES" w:eastAsia="en-US" w:bidi="ar-SA"/>
-              </w:rPr>
               <w:br/>
             </w:r>
           </w:p>
@@ -172,7 +167,8 @@
           <w:p>
             <w:pPr>
               <w:pStyle w:val="Normal"/>
-              <w:widowControl/>
+              <w:widowControl w:val="false"/>
+              <w:suppressAutoHyphens w:val="true"/>
               <w:spacing w:lineRule="auto" w:line="240" w:before="0" w:after="0"/>
               <w:jc w:val="left"/>
               <w:rPr>
@@ -204,7 +200,8 @@
           <w:p>
             <w:pPr>
               <w:pStyle w:val="Normal"/>
-              <w:widowControl/>
+              <w:widowControl w:val="false"/>
+              <w:suppressAutoHyphens w:val="true"/>
               <w:spacing w:lineRule="auto" w:line="240" w:before="0" w:after="0"/>
               <w:jc w:val="left"/>
               <w:rPr>
@@ -224,14 +221,119 @@
                 <w:lang w:val="es-ES" w:eastAsia="en-US" w:bidi="ar-SA"/>
               </w:rPr>
               <w:t>TEST::</w:t>
+            </w:r>
+            <w:r>
+              <w:rPr>
+                <w:rFonts w:eastAsia="ＭＳ 明朝" w:cs=""/>
+                <w:b/>
+                <w:kern w:val="0"/>
+                <w:sz w:val="16"/>
+                <w:szCs w:val="22"/>
+                <w:lang w:val="es-ES" w:eastAsia="en-US" w:bidi="ar-SA"/>
+              </w:rPr>
+              <w:t>3</w:t>
+            </w:r>
+            <w:r>
+              <w:rPr>
+                <w:rFonts w:eastAsia="ＭＳ 明朝" w:cs=""/>
+                <w:b/>
+                <w:kern w:val="0"/>
+                <w:sz w:val="16"/>
+                <w:szCs w:val="22"/>
+                <w:lang w:val="es-ES" w:eastAsia="en-US" w:bidi="ar-SA"/>
+              </w:rPr>
               <w:br/>
               <w:t>P1::</w:t>
+            </w:r>
+            <w:r>
+              <w:rPr>
+                <w:rFonts w:eastAsia="ＭＳ 明朝" w:cs=""/>
+                <w:b/>
+                <w:kern w:val="0"/>
+                <w:sz w:val="16"/>
+                <w:szCs w:val="22"/>
+                <w:lang w:val="es-ES" w:eastAsia="en-US" w:bidi="ar-SA"/>
+              </w:rPr>
+              <w:t>1.75</w:t>
+            </w:r>
+            <w:r>
+              <w:rPr>
+                <w:rFonts w:eastAsia="ＭＳ 明朝" w:cs=""/>
+                <w:b/>
+                <w:kern w:val="0"/>
+                <w:sz w:val="16"/>
+                <w:szCs w:val="22"/>
+                <w:lang w:val="es-ES" w:eastAsia="en-US" w:bidi="ar-SA"/>
+              </w:rPr>
               <w:br/>
               <w:t>P2::</w:t>
+            </w:r>
+            <w:r>
+              <w:rPr>
+                <w:rFonts w:eastAsia="ＭＳ 明朝" w:cs=""/>
+                <w:b/>
+                <w:kern w:val="0"/>
+                <w:sz w:val="16"/>
+                <w:szCs w:val="22"/>
+                <w:lang w:val="es-ES" w:eastAsia="en-US" w:bidi="ar-SA"/>
+              </w:rPr>
+              <w:t>1.625</w:t>
+            </w:r>
+            <w:r>
+              <w:rPr>
+                <w:rFonts w:eastAsia="ＭＳ 明朝" w:cs=""/>
+                <w:b/>
+                <w:kern w:val="0"/>
+                <w:sz w:val="16"/>
+                <w:szCs w:val="22"/>
+                <w:lang w:val="es-ES" w:eastAsia="en-US" w:bidi="ar-SA"/>
+              </w:rPr>
               <w:br/>
               <w:t>P3::</w:t>
+            </w:r>
+            <w:r>
+              <w:rPr>
+                <w:rFonts w:eastAsia="ＭＳ 明朝" w:cs=""/>
+                <w:b/>
+                <w:kern w:val="0"/>
+                <w:sz w:val="16"/>
+                <w:szCs w:val="22"/>
+                <w:lang w:val="es-ES" w:eastAsia="en-US" w:bidi="ar-SA"/>
+              </w:rPr>
+              <w:t>2.25</w:t>
+            </w:r>
+            <w:r>
+              <w:rPr>
+                <w:rFonts w:eastAsia="ＭＳ 明朝" w:cs=""/>
+                <w:b/>
+                <w:kern w:val="0"/>
+                <w:sz w:val="16"/>
+                <w:szCs w:val="22"/>
+                <w:lang w:val="es-ES" w:eastAsia="en-US" w:bidi="ar-SA"/>
+              </w:rPr>
               <w:br/>
               <w:t>TOTAL:</w:t>
+            </w:r>
+            <w:r>
+              <w:rPr>
+                <w:rFonts w:eastAsia="ＭＳ 明朝" w:cs=""/>
+                <w:b/>
+                <w:kern w:val="0"/>
+                <w:sz w:val="16"/>
+                <w:szCs w:val="22"/>
+                <w:lang w:val="es-ES" w:eastAsia="en-US" w:bidi="ar-SA"/>
+              </w:rPr>
+              <w:t>8.625</w:t>
+            </w:r>
+            <w:r>
+              <w:rPr>
+                <w:rFonts w:eastAsia="ＭＳ 明朝" w:cs=""/>
+                <w:b/>
+                <w:kern w:val="0"/>
+                <w:sz w:val="16"/>
+                <w:szCs w:val="22"/>
+                <w:lang w:val="es-ES" w:eastAsia="en-US" w:bidi="ar-SA"/>
+              </w:rPr>
               <w:br/>
             </w:r>
           </w:p>
@@ -340,12 +442,12 @@
         <w:gridCol w:w="982"/>
         <w:gridCol w:w="982"/>
         <w:gridCol w:w="982"/>
-        <w:gridCol w:w="983"/>
+        <w:gridCol w:w="984"/>
         <w:gridCol w:w="982"/>
         <w:gridCol w:w="982"/>
         <w:gridCol w:w="982"/>
-        <w:gridCol w:w="982"/>
-        <w:gridCol w:w="980"/>
+        <w:gridCol w:w="983"/>
+        <w:gridCol w:w="978"/>
       </w:tblGrid>
       <w:tr>
         <w:trPr/>
@@ -357,7 +459,8 @@
           <w:p>
             <w:pPr>
               <w:pStyle w:val="Normal"/>
-              <w:widowControl/>
+              <w:widowControl w:val="false"/>
+              <w:suppressAutoHyphens w:val="true"/>
               <w:spacing w:lineRule="auto" w:line="240" w:before="0" w:after="0"/>
               <w:jc w:val="left"/>
               <w:rPr>
@@ -387,7 +490,8 @@
           <w:p>
             <w:pPr>
               <w:pStyle w:val="Normal"/>
-              <w:widowControl/>
+              <w:widowControl w:val="false"/>
+              <w:suppressAutoHyphens w:val="true"/>
               <w:spacing w:lineRule="auto" w:line="240" w:before="0" w:after="0"/>
               <w:jc w:val="left"/>
               <w:rPr>
@@ -418,7 +522,8 @@
           <w:p>
             <w:pPr>
               <w:pStyle w:val="Normal"/>
-              <w:widowControl/>
+              <w:widowControl w:val="false"/>
+              <w:suppressAutoHyphens w:val="true"/>
               <w:spacing w:lineRule="auto" w:line="240" w:before="0" w:after="0"/>
               <w:jc w:val="left"/>
               <w:rPr>
@@ -449,7 +554,8 @@
           <w:p>
             <w:pPr>
               <w:pStyle w:val="Normal"/>
-              <w:widowControl/>
+              <w:widowControl w:val="false"/>
+              <w:suppressAutoHyphens w:val="true"/>
               <w:spacing w:lineRule="auto" w:line="240" w:before="0" w:after="0"/>
               <w:jc w:val="left"/>
               <w:rPr>
@@ -480,7 +586,8 @@
           <w:p>
             <w:pPr>
               <w:pStyle w:val="Normal"/>
-              <w:widowControl/>
+              <w:widowControl w:val="false"/>
+              <w:suppressAutoHyphens w:val="true"/>
               <w:spacing w:lineRule="auto" w:line="240" w:before="0" w:after="0"/>
               <w:jc w:val="left"/>
               <w:rPr>
@@ -505,13 +612,14 @@
         </w:tc>
         <w:tc>
           <w:tcPr>
-            <w:tcW w:w="983" w:type="dxa"/>
+            <w:tcW w:w="984" w:type="dxa"/>
             <w:tcBorders/>
           </w:tcPr>
           <w:p>
             <w:pPr>
               <w:pStyle w:val="Normal"/>
-              <w:widowControl/>
+              <w:widowControl w:val="false"/>
+              <w:suppressAutoHyphens w:val="true"/>
               <w:spacing w:lineRule="auto" w:line="240" w:before="0" w:after="0"/>
               <w:jc w:val="left"/>
               <w:rPr>
@@ -542,7 +650,8 @@
           <w:p>
             <w:pPr>
               <w:pStyle w:val="Normal"/>
-              <w:widowControl/>
+              <w:widowControl w:val="false"/>
+              <w:suppressAutoHyphens w:val="true"/>
               <w:spacing w:lineRule="auto" w:line="240" w:before="0" w:after="0"/>
               <w:jc w:val="left"/>
               <w:rPr>
@@ -573,7 +682,8 @@
           <w:p>
             <w:pPr>
               <w:pStyle w:val="Normal"/>
-              <w:widowControl/>
+              <w:widowControl w:val="false"/>
+              <w:suppressAutoHyphens w:val="true"/>
               <w:spacing w:lineRule="auto" w:line="240" w:before="0" w:after="0"/>
               <w:jc w:val="left"/>
               <w:rPr>
@@ -604,7 +714,8 @@
           <w:p>
             <w:pPr>
               <w:pStyle w:val="Normal"/>
-              <w:widowControl/>
+              <w:widowControl w:val="false"/>
+              <w:suppressAutoHyphens w:val="true"/>
               <w:spacing w:lineRule="auto" w:line="240" w:before="0" w:after="0"/>
               <w:jc w:val="left"/>
               <w:rPr>
@@ -629,13 +740,14 @@
         </w:tc>
         <w:tc>
           <w:tcPr>
-            <w:tcW w:w="982" w:type="dxa"/>
+            <w:tcW w:w="983" w:type="dxa"/>
             <w:tcBorders/>
           </w:tcPr>
           <w:p>
             <w:pPr>
               <w:pStyle w:val="Normal"/>
-              <w:widowControl/>
+              <w:widowControl w:val="false"/>
+              <w:suppressAutoHyphens w:val="true"/>
               <w:spacing w:lineRule="auto" w:line="240" w:before="0" w:after="0"/>
               <w:jc w:val="left"/>
               <w:rPr>
@@ -660,13 +772,14 @@
         </w:tc>
         <w:tc>
           <w:tcPr>
-            <w:tcW w:w="980" w:type="dxa"/>
+            <w:tcW w:w="978" w:type="dxa"/>
             <w:tcBorders/>
           </w:tcPr>
           <w:p>
             <w:pPr>
               <w:pStyle w:val="Normal"/>
-              <w:widowControl/>
+              <w:widowControl w:val="false"/>
+              <w:suppressAutoHyphens w:val="true"/>
               <w:spacing w:lineRule="auto" w:line="240" w:before="0" w:after="0"/>
               <w:jc w:val="left"/>
               <w:rPr>
@@ -700,7 +813,8 @@
           <w:p>
             <w:pPr>
               <w:pStyle w:val="Normal"/>
-              <w:widowControl/>
+              <w:widowControl w:val="false"/>
+              <w:suppressAutoHyphens w:val="true"/>
               <w:spacing w:lineRule="auto" w:line="240" w:before="0" w:after="0"/>
               <w:jc w:val="left"/>
               <w:rPr>
@@ -731,20 +845,18 @@
           <w:p>
             <w:pPr>
               <w:pStyle w:val="Normal"/>
-              <w:widowControl/>
+              <w:widowControl w:val="false"/>
+              <w:suppressAutoHyphens w:val="true"/>
               <w:spacing w:lineRule="auto" w:line="240" w:before="0" w:after="0"/>
               <w:jc w:val="left"/>
               <w:rPr>
-                <w:rFonts w:ascii="Cambria" w:hAnsi="Cambria" w:eastAsia="ＭＳ 明朝" w:cs=""/>
-                <w:kern w:val="0"/>
-                <w:sz w:val="22"/>
-                <w:szCs w:val="22"/>
-                <w:lang w:val="es-ES" w:eastAsia="en-US" w:bidi="ar-SA"/>
+                <w:color w:val="32CD32"/>
               </w:rPr>
             </w:pPr>
             <w:r>
               <w:rPr>
                 <w:rFonts w:eastAsia="ＭＳ 明朝" w:cs=""/>
+                <w:color w:val="32CD32"/>
                 <w:kern w:val="0"/>
                 <w:sz w:val="22"/>
                 <w:szCs w:val="22"/>
@@ -762,11 +874,13 @@
           <w:p>
             <w:pPr>
               <w:pStyle w:val="Normal"/>
-              <w:widowControl/>
+              <w:widowControl w:val="false"/>
+              <w:suppressAutoHyphens w:val="true"/>
               <w:spacing w:lineRule="auto" w:line="240" w:before="0" w:after="0"/>
               <w:jc w:val="left"/>
               <w:rPr>
                 <w:rFonts w:ascii="Cambria" w:hAnsi="Cambria" w:eastAsia="ＭＳ 明朝" w:cs=""/>
+                <w:color w:val="32CD32"/>
                 <w:kern w:val="0"/>
                 <w:sz w:val="22"/>
                 <w:szCs w:val="22"/>
@@ -776,6 +890,7 @@
             <w:r>
               <w:rPr>
                 <w:rFonts w:eastAsia="ＭＳ 明朝" w:cs=""/>
+                <w:color w:val="32CD32"/>
                 <w:kern w:val="0"/>
                 <w:sz w:val="22"/>
                 <w:szCs w:val="22"/>
@@ -792,20 +907,18 @@
           <w:p>
             <w:pPr>
               <w:pStyle w:val="Normal"/>
-              <w:widowControl/>
+              <w:widowControl w:val="false"/>
+              <w:suppressAutoHyphens w:val="true"/>
               <w:spacing w:lineRule="auto" w:line="240" w:before="0" w:after="0"/>
               <w:jc w:val="left"/>
               <w:rPr>
-                <w:rFonts w:ascii="Cambria" w:hAnsi="Cambria" w:eastAsia="ＭＳ 明朝" w:cs=""/>
-                <w:kern w:val="0"/>
-                <w:sz w:val="22"/>
-                <w:szCs w:val="22"/>
-                <w:lang w:val="es-ES" w:eastAsia="en-US" w:bidi="ar-SA"/>
+                <w:color w:val="32CD32"/>
               </w:rPr>
             </w:pPr>
             <w:r>
               <w:rPr>
                 <w:rFonts w:eastAsia="ＭＳ 明朝" w:cs=""/>
+                <w:color w:val="32CD32"/>
                 <w:kern w:val="0"/>
                 <w:sz w:val="22"/>
                 <w:szCs w:val="22"/>
@@ -823,20 +936,18 @@
           <w:p>
             <w:pPr>
               <w:pStyle w:val="Normal"/>
-              <w:widowControl/>
+              <w:widowControl w:val="false"/>
+              <w:suppressAutoHyphens w:val="true"/>
               <w:spacing w:lineRule="auto" w:line="240" w:before="0" w:after="0"/>
               <w:jc w:val="left"/>
               <w:rPr>
-                <w:rFonts w:ascii="Cambria" w:hAnsi="Cambria" w:eastAsia="ＭＳ 明朝" w:cs=""/>
-                <w:kern w:val="0"/>
-                <w:sz w:val="22"/>
-                <w:szCs w:val="22"/>
-                <w:lang w:val="es-ES" w:eastAsia="en-US" w:bidi="ar-SA"/>
+                <w:color w:val="32CD32"/>
               </w:rPr>
             </w:pPr>
             <w:r>
               <w:rPr>
                 <w:rFonts w:eastAsia="ＭＳ 明朝" w:cs=""/>
+                <w:color w:val="32CD32"/>
                 <w:kern w:val="0"/>
                 <w:sz w:val="22"/>
                 <w:szCs w:val="22"/>
@@ -848,26 +959,24 @@
         </w:tc>
         <w:tc>
           <w:tcPr>
-            <w:tcW w:w="983" w:type="dxa"/>
+            <w:tcW w:w="984" w:type="dxa"/>
             <w:tcBorders/>
           </w:tcPr>
           <w:p>
             <w:pPr>
               <w:pStyle w:val="Normal"/>
-              <w:widowControl/>
+              <w:widowControl w:val="false"/>
+              <w:suppressAutoHyphens w:val="true"/>
               <w:spacing w:lineRule="auto" w:line="240" w:before="0" w:after="0"/>
               <w:jc w:val="left"/>
               <w:rPr>
-                <w:rFonts w:ascii="Cambria" w:hAnsi="Cambria" w:eastAsia="ＭＳ 明朝" w:cs=""/>
-                <w:kern w:val="0"/>
-                <w:sz w:val="22"/>
-                <w:szCs w:val="22"/>
-                <w:lang w:val="es-ES" w:eastAsia="en-US" w:bidi="ar-SA"/>
+                <w:color w:val="32CD32"/>
               </w:rPr>
             </w:pPr>
             <w:r>
               <w:rPr>
                 <w:rFonts w:eastAsia="ＭＳ 明朝" w:cs=""/>
+                <w:color w:val="32CD32"/>
                 <w:kern w:val="0"/>
                 <w:sz w:val="22"/>
                 <w:szCs w:val="22"/>
@@ -885,11 +994,13 @@
           <w:p>
             <w:pPr>
               <w:pStyle w:val="Normal"/>
-              <w:widowControl/>
+              <w:widowControl w:val="false"/>
+              <w:suppressAutoHyphens w:val="true"/>
               <w:spacing w:lineRule="auto" w:line="240" w:before="0" w:after="0"/>
               <w:jc w:val="left"/>
               <w:rPr>
                 <w:rFonts w:ascii="Cambria" w:hAnsi="Cambria" w:eastAsia="ＭＳ 明朝" w:cs=""/>
+                <w:color w:val="32CD32"/>
                 <w:kern w:val="0"/>
                 <w:sz w:val="22"/>
                 <w:szCs w:val="22"/>
@@ -899,6 +1010,7 @@
             <w:r>
               <w:rPr>
                 <w:rFonts w:eastAsia="ＭＳ 明朝" w:cs=""/>
+                <w:color w:val="32CD32"/>
                 <w:kern w:val="0"/>
                 <w:sz w:val="22"/>
                 <w:szCs w:val="22"/>
@@ -915,11 +1027,13 @@
           <w:p>
             <w:pPr>
               <w:pStyle w:val="Normal"/>
-              <w:widowControl/>
+              <w:widowControl w:val="false"/>
+              <w:suppressAutoHyphens w:val="true"/>
               <w:spacing w:lineRule="auto" w:line="240" w:before="0" w:after="0"/>
               <w:jc w:val="left"/>
               <w:rPr>
                 <w:rFonts w:ascii="Cambria" w:hAnsi="Cambria" w:eastAsia="ＭＳ 明朝" w:cs=""/>
+                <w:color w:val="32CD32"/>
                 <w:kern w:val="0"/>
                 <w:sz w:val="22"/>
                 <w:szCs w:val="22"/>
@@ -929,6 +1043,7 @@
             <w:r>
               <w:rPr>
                 <w:rFonts w:eastAsia="ＭＳ 明朝" w:cs=""/>
+                <w:color w:val="32CD32"/>
                 <w:kern w:val="0"/>
                 <w:sz w:val="22"/>
                 <w:szCs w:val="22"/>
@@ -945,11 +1060,13 @@
           <w:p>
             <w:pPr>
               <w:pStyle w:val="Normal"/>
-              <w:widowControl/>
+              <w:widowControl w:val="false"/>
+              <w:suppressAutoHyphens w:val="true"/>
               <w:spacing w:lineRule="auto" w:line="240" w:before="0" w:after="0"/>
               <w:jc w:val="left"/>
               <w:rPr>
                 <w:rFonts w:ascii="Cambria" w:hAnsi="Cambria" w:eastAsia="ＭＳ 明朝" w:cs=""/>
+                <w:color w:val="32CD32"/>
                 <w:kern w:val="0"/>
                 <w:sz w:val="22"/>
                 <w:szCs w:val="22"/>
@@ -959,6 +1076,7 @@
             <w:r>
               <w:rPr>
                 <w:rFonts w:eastAsia="ＭＳ 明朝" w:cs=""/>
+                <w:color w:val="32CD32"/>
                 <w:kern w:val="0"/>
                 <w:sz w:val="22"/>
                 <w:szCs w:val="22"/>
@@ -969,17 +1087,19 @@
         </w:tc>
         <w:tc>
           <w:tcPr>
-            <w:tcW w:w="982" w:type="dxa"/>
+            <w:tcW w:w="983" w:type="dxa"/>
             <w:tcBorders/>
           </w:tcPr>
           <w:p>
             <w:pPr>
               <w:pStyle w:val="Normal"/>
-              <w:widowControl/>
+              <w:widowControl w:val="false"/>
+              <w:suppressAutoHyphens w:val="true"/>
               <w:spacing w:lineRule="auto" w:line="240" w:before="0" w:after="0"/>
               <w:jc w:val="left"/>
               <w:rPr>
                 <w:rFonts w:ascii="Cambria" w:hAnsi="Cambria" w:eastAsia="ＭＳ 明朝" w:cs=""/>
+                <w:color w:val="32CD32"/>
                 <w:kern w:val="0"/>
                 <w:sz w:val="22"/>
                 <w:szCs w:val="22"/>
@@ -989,6 +1109,7 @@
             <w:r>
               <w:rPr>
                 <w:rFonts w:eastAsia="ＭＳ 明朝" w:cs=""/>
+                <w:color w:val="32CD32"/>
                 <w:kern w:val="0"/>
                 <w:sz w:val="22"/>
                 <w:szCs w:val="22"/>
@@ -999,26 +1120,24 @@
         </w:tc>
         <w:tc>
           <w:tcPr>
-            <w:tcW w:w="980" w:type="dxa"/>
+            <w:tcW w:w="978" w:type="dxa"/>
             <w:tcBorders/>
           </w:tcPr>
           <w:p>
             <w:pPr>
               <w:pStyle w:val="Normal"/>
-              <w:widowControl/>
+              <w:widowControl w:val="false"/>
+              <w:suppressAutoHyphens w:val="true"/>
               <w:spacing w:lineRule="auto" w:line="240" w:before="0" w:after="0"/>
               <w:jc w:val="left"/>
               <w:rPr>
-                <w:rFonts w:ascii="Cambria" w:hAnsi="Cambria" w:eastAsia="ＭＳ 明朝" w:cs=""/>
-                <w:kern w:val="0"/>
-                <w:sz w:val="22"/>
-                <w:szCs w:val="22"/>
-                <w:lang w:val="es-ES" w:eastAsia="en-US" w:bidi="ar-SA"/>
+                <w:color w:val="32CD32"/>
               </w:rPr>
             </w:pPr>
             <w:r>
               <w:rPr>
                 <w:rFonts w:eastAsia="ＭＳ 明朝" w:cs=""/>
+                <w:color w:val="32CD32"/>
                 <w:kern w:val="0"/>
                 <w:sz w:val="22"/>
                 <w:szCs w:val="22"/>
@@ -1039,7 +1158,8 @@
           <w:p>
             <w:pPr>
               <w:pStyle w:val="Normal"/>
-              <w:widowControl/>
+              <w:widowControl w:val="false"/>
+              <w:suppressAutoHyphens w:val="true"/>
               <w:spacing w:lineRule="auto" w:line="240" w:before="0" w:after="0"/>
               <w:jc w:val="left"/>
               <w:rPr>
@@ -1070,11 +1190,13 @@
           <w:p>
             <w:pPr>
               <w:pStyle w:val="Normal"/>
-              <w:widowControl/>
+              <w:widowControl w:val="false"/>
+              <w:suppressAutoHyphens w:val="true"/>
               <w:spacing w:lineRule="auto" w:line="240" w:before="0" w:after="0"/>
               <w:jc w:val="left"/>
               <w:rPr>
                 <w:rFonts w:ascii="Cambria" w:hAnsi="Cambria" w:eastAsia="ＭＳ 明朝" w:cs=""/>
+                <w:color w:val="32CD32"/>
                 <w:kern w:val="0"/>
                 <w:sz w:val="22"/>
                 <w:szCs w:val="22"/>
@@ -1084,6 +1206,7 @@
             <w:r>
               <w:rPr>
                 <w:rFonts w:eastAsia="ＭＳ 明朝" w:cs=""/>
+                <w:color w:val="32CD32"/>
                 <w:kern w:val="0"/>
                 <w:sz w:val="22"/>
                 <w:szCs w:val="22"/>
@@ -1100,11 +1223,13 @@
           <w:p>
             <w:pPr>
               <w:pStyle w:val="Normal"/>
-              <w:widowControl/>
+              <w:widowControl w:val="false"/>
+              <w:suppressAutoHyphens w:val="true"/>
               <w:spacing w:lineRule="auto" w:line="240" w:before="0" w:after="0"/>
               <w:jc w:val="left"/>
               <w:rPr>
                 <w:rFonts w:ascii="Cambria" w:hAnsi="Cambria" w:eastAsia="ＭＳ 明朝" w:cs=""/>
+                <w:color w:val="32CD32"/>
                 <w:kern w:val="0"/>
                 <w:sz w:val="22"/>
                 <w:szCs w:val="22"/>
@@ -1114,6 +1239,7 @@
             <w:r>
               <w:rPr>
                 <w:rFonts w:eastAsia="ＭＳ 明朝" w:cs=""/>
+                <w:color w:val="32CD32"/>
                 <w:kern w:val="0"/>
                 <w:sz w:val="22"/>
                 <w:szCs w:val="22"/>
@@ -1130,11 +1256,13 @@
           <w:p>
             <w:pPr>
               <w:pStyle w:val="Normal"/>
-              <w:widowControl/>
+              <w:widowControl w:val="false"/>
+              <w:suppressAutoHyphens w:val="true"/>
               <w:spacing w:lineRule="auto" w:line="240" w:before="0" w:after="0"/>
               <w:jc w:val="left"/>
               <w:rPr>
                 <w:rFonts w:ascii="Cambria" w:hAnsi="Cambria" w:eastAsia="ＭＳ 明朝" w:cs=""/>
+                <w:color w:val="32CD32"/>
                 <w:kern w:val="0"/>
                 <w:sz w:val="22"/>
                 <w:szCs w:val="22"/>
@@ -1144,6 +1272,7 @@
             <w:r>
               <w:rPr>
                 <w:rFonts w:eastAsia="ＭＳ 明朝" w:cs=""/>
+                <w:color w:val="32CD32"/>
                 <w:kern w:val="0"/>
                 <w:sz w:val="22"/>
                 <w:szCs w:val="22"/>
@@ -1160,11 +1289,13 @@
           <w:p>
             <w:pPr>
               <w:pStyle w:val="Normal"/>
-              <w:widowControl/>
+              <w:widowControl w:val="false"/>
+              <w:suppressAutoHyphens w:val="true"/>
               <w:spacing w:lineRule="auto" w:line="240" w:before="0" w:after="0"/>
               <w:jc w:val="left"/>
               <w:rPr>
                 <w:rFonts w:ascii="Cambria" w:hAnsi="Cambria" w:eastAsia="ＭＳ 明朝" w:cs=""/>
+                <w:color w:val="32CD32"/>
                 <w:kern w:val="0"/>
                 <w:sz w:val="22"/>
                 <w:szCs w:val="22"/>
@@ -1174,6 +1305,139 @@
             <w:r>
               <w:rPr>
                 <w:rFonts w:eastAsia="ＭＳ 明朝" w:cs=""/>
+                <w:color w:val="32CD32"/>
+                <w:kern w:val="0"/>
+                <w:sz w:val="22"/>
+                <w:szCs w:val="22"/>
+                <w:lang w:val="es-ES" w:eastAsia="en-US" w:bidi="ar-SA"/>
+              </w:rPr>
+            </w:r>
+          </w:p>
+        </w:tc>
+        <w:tc>
+          <w:tcPr>
+            <w:tcW w:w="984" w:type="dxa"/>
+            <w:tcBorders/>
+          </w:tcPr>
+          <w:p>
+            <w:pPr>
+              <w:pStyle w:val="Normal"/>
+              <w:widowControl w:val="false"/>
+              <w:suppressAutoHyphens w:val="true"/>
+              <w:spacing w:lineRule="auto" w:line="240" w:before="0" w:after="0"/>
+              <w:jc w:val="left"/>
+              <w:rPr>
+                <w:rFonts w:ascii="Cambria" w:hAnsi="Cambria" w:eastAsia="ＭＳ 明朝" w:cs=""/>
+                <w:color w:val="32CD32"/>
+                <w:kern w:val="0"/>
+                <w:sz w:val="22"/>
+                <w:szCs w:val="22"/>
+                <w:lang w:val="es-ES" w:eastAsia="en-US" w:bidi="ar-SA"/>
+              </w:rPr>
+            </w:pPr>
+            <w:r>
+              <w:rPr>
+                <w:rFonts w:eastAsia="ＭＳ 明朝" w:cs=""/>
+                <w:color w:val="32CD32"/>
+                <w:kern w:val="0"/>
+                <w:sz w:val="22"/>
+                <w:szCs w:val="22"/>
+                <w:lang w:val="es-ES" w:eastAsia="en-US" w:bidi="ar-SA"/>
+              </w:rPr>
+            </w:r>
+          </w:p>
+        </w:tc>
+        <w:tc>
+          <w:tcPr>
+            <w:tcW w:w="982" w:type="dxa"/>
+            <w:tcBorders/>
+          </w:tcPr>
+          <w:p>
+            <w:pPr>
+              <w:pStyle w:val="Normal"/>
+              <w:widowControl w:val="false"/>
+              <w:suppressAutoHyphens w:val="true"/>
+              <w:spacing w:lineRule="auto" w:line="240" w:before="0" w:after="0"/>
+              <w:jc w:val="left"/>
+              <w:rPr>
+                <w:rFonts w:ascii="Cambria" w:hAnsi="Cambria" w:eastAsia="ＭＳ 明朝" w:cs=""/>
+                <w:color w:val="32CD32"/>
+                <w:kern w:val="0"/>
+                <w:sz w:val="22"/>
+                <w:szCs w:val="22"/>
+                <w:lang w:val="es-ES" w:eastAsia="en-US" w:bidi="ar-SA"/>
+              </w:rPr>
+            </w:pPr>
+            <w:r>
+              <w:rPr>
+                <w:rFonts w:eastAsia="ＭＳ 明朝" w:cs=""/>
+                <w:color w:val="32CD32"/>
+                <w:kern w:val="0"/>
+                <w:sz w:val="22"/>
+                <w:szCs w:val="22"/>
+                <w:lang w:val="es-ES" w:eastAsia="en-US" w:bidi="ar-SA"/>
+              </w:rPr>
+            </w:r>
+          </w:p>
+        </w:tc>
+        <w:tc>
+          <w:tcPr>
+            <w:tcW w:w="982" w:type="dxa"/>
+            <w:tcBorders/>
+          </w:tcPr>
+          <w:p>
+            <w:pPr>
+              <w:pStyle w:val="Normal"/>
+              <w:widowControl w:val="false"/>
+              <w:suppressAutoHyphens w:val="true"/>
+              <w:spacing w:lineRule="auto" w:line="240" w:before="0" w:after="0"/>
+              <w:jc w:val="left"/>
+              <w:rPr>
+                <w:rFonts w:ascii="Cambria" w:hAnsi="Cambria" w:eastAsia="ＭＳ 明朝" w:cs=""/>
+                <w:color w:val="32CD32"/>
+                <w:kern w:val="0"/>
+                <w:sz w:val="22"/>
+                <w:szCs w:val="22"/>
+                <w:lang w:val="es-ES" w:eastAsia="en-US" w:bidi="ar-SA"/>
+              </w:rPr>
+            </w:pPr>
+            <w:r>
+              <w:rPr>
+                <w:rFonts w:eastAsia="ＭＳ 明朝" w:cs=""/>
+                <w:color w:val="32CD32"/>
+                <w:kern w:val="0"/>
+                <w:sz w:val="22"/>
+                <w:szCs w:val="22"/>
+                <w:lang w:val="es-ES" w:eastAsia="en-US" w:bidi="ar-SA"/>
+              </w:rPr>
+            </w:r>
+          </w:p>
+        </w:tc>
+        <w:tc>
+          <w:tcPr>
+            <w:tcW w:w="982" w:type="dxa"/>
+            <w:tcBorders/>
+          </w:tcPr>
+          <w:p>
+            <w:pPr>
+              <w:pStyle w:val="Normal"/>
+              <w:widowControl w:val="false"/>
+              <w:suppressAutoHyphens w:val="true"/>
+              <w:spacing w:lineRule="auto" w:line="240" w:before="0" w:after="0"/>
+              <w:jc w:val="left"/>
+              <w:rPr>
+                <w:rFonts w:ascii="Cambria" w:hAnsi="Cambria" w:eastAsia="ＭＳ 明朝" w:cs=""/>
+                <w:color w:val="32CD32"/>
+                <w:kern w:val="0"/>
+                <w:sz w:val="22"/>
+                <w:szCs w:val="22"/>
+                <w:lang w:val="es-ES" w:eastAsia="en-US" w:bidi="ar-SA"/>
+              </w:rPr>
+            </w:pPr>
+            <w:r>
+              <w:rPr>
+                <w:rFonts w:eastAsia="ＭＳ 明朝" w:cs=""/>
+                <w:color w:val="32CD32"/>
                 <w:kern w:val="0"/>
                 <w:sz w:val="22"/>
                 <w:szCs w:val="22"/>
@@ -1190,11 +1454,13 @@
           <w:p>
             <w:pPr>
               <w:pStyle w:val="Normal"/>
-              <w:widowControl/>
+              <w:widowControl w:val="false"/>
+              <w:suppressAutoHyphens w:val="true"/>
               <w:spacing w:lineRule="auto" w:line="240" w:before="0" w:after="0"/>
               <w:jc w:val="left"/>
               <w:rPr>
                 <w:rFonts w:ascii="Cambria" w:hAnsi="Cambria" w:eastAsia="ＭＳ 明朝" w:cs=""/>
+                <w:color w:val="32CD32"/>
                 <w:kern w:val="0"/>
                 <w:sz w:val="22"/>
                 <w:szCs w:val="22"/>
@@ -1204,6 +1470,7 @@
             <w:r>
               <w:rPr>
                 <w:rFonts w:eastAsia="ＭＳ 明朝" w:cs=""/>
+                <w:color w:val="32CD32"/>
                 <w:kern w:val="0"/>
                 <w:sz w:val="22"/>
                 <w:szCs w:val="22"/>
@@ -1214,17 +1481,19 @@
         </w:tc>
         <w:tc>
           <w:tcPr>
-            <w:tcW w:w="982" w:type="dxa"/>
+            <w:tcW w:w="978" w:type="dxa"/>
             <w:tcBorders/>
           </w:tcPr>
           <w:p>
             <w:pPr>
               <w:pStyle w:val="Normal"/>
-              <w:widowControl/>
+              <w:widowControl w:val="false"/>
+              <w:suppressAutoHyphens w:val="true"/>
               <w:spacing w:lineRule="auto" w:line="240" w:before="0" w:after="0"/>
               <w:jc w:val="left"/>
               <w:rPr>
                 <w:rFonts w:ascii="Cambria" w:hAnsi="Cambria" w:eastAsia="ＭＳ 明朝" w:cs=""/>
+                <w:color w:val="32CD32"/>
                 <w:kern w:val="0"/>
                 <w:sz w:val="22"/>
                 <w:szCs w:val="22"/>
@@ -1234,126 +1503,7 @@
             <w:r>
               <w:rPr>
                 <w:rFonts w:eastAsia="ＭＳ 明朝" w:cs=""/>
-                <w:kern w:val="0"/>
-                <w:sz w:val="22"/>
-                <w:szCs w:val="22"/>
-                <w:lang w:val="es-ES" w:eastAsia="en-US" w:bidi="ar-SA"/>
-              </w:rPr>
-            </w:r>
-          </w:p>
-        </w:tc>
-        <w:tc>
-          <w:tcPr>
-            <w:tcW w:w="982" w:type="dxa"/>
-            <w:tcBorders/>
-          </w:tcPr>
-          <w:p>
-            <w:pPr>
-              <w:pStyle w:val="Normal"/>
-              <w:widowControl/>
-              <w:spacing w:lineRule="auto" w:line="240" w:before="0" w:after="0"/>
-              <w:jc w:val="left"/>
-              <w:rPr>
-                <w:rFonts w:ascii="Cambria" w:hAnsi="Cambria" w:eastAsia="ＭＳ 明朝" w:cs=""/>
-                <w:kern w:val="0"/>
-                <w:sz w:val="22"/>
-                <w:szCs w:val="22"/>
-                <w:lang w:val="es-ES" w:eastAsia="en-US" w:bidi="ar-SA"/>
-              </w:rPr>
-            </w:pPr>
-            <w:r>
-              <w:rPr>
-                <w:rFonts w:eastAsia="ＭＳ 明朝" w:cs=""/>
-                <w:kern w:val="0"/>
-                <w:sz w:val="22"/>
-                <w:szCs w:val="22"/>
-                <w:lang w:val="es-ES" w:eastAsia="en-US" w:bidi="ar-SA"/>
-              </w:rPr>
-            </w:r>
-          </w:p>
-        </w:tc>
-        <w:tc>
-          <w:tcPr>
-            <w:tcW w:w="982" w:type="dxa"/>
-            <w:tcBorders/>
-          </w:tcPr>
-          <w:p>
-            <w:pPr>
-              <w:pStyle w:val="Normal"/>
-              <w:widowControl/>
-              <w:spacing w:lineRule="auto" w:line="240" w:before="0" w:after="0"/>
-              <w:jc w:val="left"/>
-              <w:rPr>
-                <w:rFonts w:ascii="Cambria" w:hAnsi="Cambria" w:eastAsia="ＭＳ 明朝" w:cs=""/>
-                <w:kern w:val="0"/>
-                <w:sz w:val="22"/>
-                <w:szCs w:val="22"/>
-                <w:lang w:val="es-ES" w:eastAsia="en-US" w:bidi="ar-SA"/>
-              </w:rPr>
-            </w:pPr>
-            <w:r>
-              <w:rPr>
-                <w:rFonts w:eastAsia="ＭＳ 明朝" w:cs=""/>
-                <w:kern w:val="0"/>
-                <w:sz w:val="22"/>
-                <w:szCs w:val="22"/>
-                <w:lang w:val="es-ES" w:eastAsia="en-US" w:bidi="ar-SA"/>
-              </w:rPr>
-            </w:r>
-          </w:p>
-        </w:tc>
-        <w:tc>
-          <w:tcPr>
-            <w:tcW w:w="982" w:type="dxa"/>
-            <w:tcBorders/>
-          </w:tcPr>
-          <w:p>
-            <w:pPr>
-              <w:pStyle w:val="Normal"/>
-              <w:widowControl/>
-              <w:spacing w:lineRule="auto" w:line="240" w:before="0" w:after="0"/>
-              <w:jc w:val="left"/>
-              <w:rPr>
-                <w:rFonts w:ascii="Cambria" w:hAnsi="Cambria" w:eastAsia="ＭＳ 明朝" w:cs=""/>
-                <w:kern w:val="0"/>
-                <w:sz w:val="22"/>
-                <w:szCs w:val="22"/>
-                <w:lang w:val="es-ES" w:eastAsia="en-US" w:bidi="ar-SA"/>
-              </w:rPr>
-            </w:pPr>
-            <w:r>
-              <w:rPr>
-                <w:rFonts w:eastAsia="ＭＳ 明朝" w:cs=""/>
-                <w:kern w:val="0"/>
-                <w:sz w:val="22"/>
-                <w:szCs w:val="22"/>
-                <w:lang w:val="es-ES" w:eastAsia="en-US" w:bidi="ar-SA"/>
-              </w:rPr>
-            </w:r>
-          </w:p>
-        </w:tc>
-        <w:tc>
-          <w:tcPr>
-            <w:tcW w:w="980" w:type="dxa"/>
-            <w:tcBorders/>
-          </w:tcPr>
-          <w:p>
-            <w:pPr>
-              <w:pStyle w:val="Normal"/>
-              <w:widowControl/>
-              <w:spacing w:lineRule="auto" w:line="240" w:before="0" w:after="0"/>
-              <w:jc w:val="left"/>
-              <w:rPr>
-                <w:rFonts w:ascii="Cambria" w:hAnsi="Cambria" w:eastAsia="ＭＳ 明朝" w:cs=""/>
-                <w:kern w:val="0"/>
-                <w:sz w:val="22"/>
-                <w:szCs w:val="22"/>
-                <w:lang w:val="es-ES" w:eastAsia="en-US" w:bidi="ar-SA"/>
-              </w:rPr>
-            </w:pPr>
-            <w:r>
-              <w:rPr>
-                <w:rFonts w:eastAsia="ＭＳ 明朝" w:cs=""/>
+                <w:color w:val="32CD32"/>
                 <w:kern w:val="0"/>
                 <w:sz w:val="22"/>
                 <w:szCs w:val="22"/>
@@ -1373,7 +1523,8 @@
           <w:p>
             <w:pPr>
               <w:pStyle w:val="Normal"/>
-              <w:widowControl/>
+              <w:widowControl w:val="false"/>
+              <w:suppressAutoHyphens w:val="true"/>
               <w:spacing w:lineRule="auto" w:line="240" w:before="0" w:after="0"/>
               <w:jc w:val="left"/>
               <w:rPr>
@@ -1404,11 +1555,13 @@
           <w:p>
             <w:pPr>
               <w:pStyle w:val="Normal"/>
-              <w:widowControl/>
+              <w:widowControl w:val="false"/>
+              <w:suppressAutoHyphens w:val="true"/>
               <w:spacing w:lineRule="auto" w:line="240" w:before="0" w:after="0"/>
               <w:jc w:val="left"/>
               <w:rPr>
                 <w:rFonts w:ascii="Cambria" w:hAnsi="Cambria" w:eastAsia="ＭＳ 明朝" w:cs=""/>
+                <w:color w:val="32CD32"/>
                 <w:kern w:val="0"/>
                 <w:sz w:val="22"/>
                 <w:szCs w:val="22"/>
@@ -1418,6 +1571,7 @@
             <w:r>
               <w:rPr>
                 <w:rFonts w:eastAsia="ＭＳ 明朝" w:cs=""/>
+                <w:color w:val="32CD32"/>
                 <w:kern w:val="0"/>
                 <w:sz w:val="22"/>
                 <w:szCs w:val="22"/>
@@ -1434,20 +1588,18 @@
           <w:p>
             <w:pPr>
               <w:pStyle w:val="Normal"/>
-              <w:widowControl/>
+              <w:widowControl w:val="false"/>
+              <w:suppressAutoHyphens w:val="true"/>
               <w:spacing w:lineRule="auto" w:line="240" w:before="0" w:after="0"/>
               <w:jc w:val="left"/>
               <w:rPr>
-                <w:rFonts w:ascii="Cambria" w:hAnsi="Cambria" w:eastAsia="ＭＳ 明朝" w:cs=""/>
-                <w:kern w:val="0"/>
-                <w:sz w:val="22"/>
-                <w:szCs w:val="22"/>
-                <w:lang w:val="es-ES" w:eastAsia="en-US" w:bidi="ar-SA"/>
+                <w:color w:val="32CD32"/>
               </w:rPr>
             </w:pPr>
             <w:r>
               <w:rPr>
                 <w:rFonts w:eastAsia="ＭＳ 明朝" w:cs=""/>
+                <w:color w:val="32CD32"/>
                 <w:kern w:val="0"/>
                 <w:sz w:val="22"/>
                 <w:szCs w:val="22"/>
@@ -1465,11 +1617,13 @@
           <w:p>
             <w:pPr>
               <w:pStyle w:val="Normal"/>
-              <w:widowControl/>
+              <w:widowControl w:val="false"/>
+              <w:suppressAutoHyphens w:val="true"/>
               <w:spacing w:lineRule="auto" w:line="240" w:before="0" w:after="0"/>
               <w:jc w:val="left"/>
               <w:rPr>
                 <w:rFonts w:ascii="Cambria" w:hAnsi="Cambria" w:eastAsia="ＭＳ 明朝" w:cs=""/>
+                <w:color w:val="32CD32"/>
                 <w:kern w:val="0"/>
                 <w:sz w:val="22"/>
                 <w:szCs w:val="22"/>
@@ -1479,6 +1633,7 @@
             <w:r>
               <w:rPr>
                 <w:rFonts w:eastAsia="ＭＳ 明朝" w:cs=""/>
+                <w:color w:val="32CD32"/>
                 <w:kern w:val="0"/>
                 <w:sz w:val="22"/>
                 <w:szCs w:val="22"/>
@@ -1495,11 +1650,13 @@
           <w:p>
             <w:pPr>
               <w:pStyle w:val="Normal"/>
-              <w:widowControl/>
+              <w:widowControl w:val="false"/>
+              <w:suppressAutoHyphens w:val="true"/>
               <w:spacing w:lineRule="auto" w:line="240" w:before="0" w:after="0"/>
               <w:jc w:val="left"/>
               <w:rPr>
                 <w:rFonts w:ascii="Cambria" w:hAnsi="Cambria" w:eastAsia="ＭＳ 明朝" w:cs=""/>
+                <w:color w:val="32CD32"/>
                 <w:kern w:val="0"/>
                 <w:sz w:val="22"/>
                 <w:szCs w:val="22"/>
@@ -1509,6 +1666,7 @@
             <w:r>
               <w:rPr>
                 <w:rFonts w:eastAsia="ＭＳ 明朝" w:cs=""/>
+                <w:color w:val="32CD32"/>
                 <w:kern w:val="0"/>
                 <w:sz w:val="22"/>
                 <w:szCs w:val="22"/>
@@ -1519,17 +1677,19 @@
         </w:tc>
         <w:tc>
           <w:tcPr>
-            <w:tcW w:w="983" w:type="dxa"/>
+            <w:tcW w:w="984" w:type="dxa"/>
             <w:tcBorders/>
           </w:tcPr>
           <w:p>
             <w:pPr>
               <w:pStyle w:val="Normal"/>
-              <w:widowControl/>
+              <w:widowControl w:val="false"/>
+              <w:suppressAutoHyphens w:val="true"/>
               <w:spacing w:lineRule="auto" w:line="240" w:before="0" w:after="0"/>
               <w:jc w:val="left"/>
               <w:rPr>
                 <w:rFonts w:ascii="Cambria" w:hAnsi="Cambria" w:eastAsia="ＭＳ 明朝" w:cs=""/>
+                <w:color w:val="32CD32"/>
                 <w:kern w:val="0"/>
                 <w:sz w:val="22"/>
                 <w:szCs w:val="22"/>
@@ -1539,6 +1699,7 @@
             <w:r>
               <w:rPr>
                 <w:rFonts w:eastAsia="ＭＳ 明朝" w:cs=""/>
+                <w:color w:val="32CD32"/>
                 <w:kern w:val="0"/>
                 <w:sz w:val="22"/>
                 <w:szCs w:val="22"/>
@@ -1555,11 +1716,13 @@
           <w:p>
             <w:pPr>
               <w:pStyle w:val="Normal"/>
-              <w:widowControl/>
+              <w:widowControl w:val="false"/>
+              <w:suppressAutoHyphens w:val="true"/>
               <w:spacing w:lineRule="auto" w:line="240" w:before="0" w:after="0"/>
               <w:jc w:val="left"/>
               <w:rPr>
                 <w:rFonts w:ascii="Cambria" w:hAnsi="Cambria" w:eastAsia="ＭＳ 明朝" w:cs=""/>
+                <w:color w:val="32CD32"/>
                 <w:kern w:val="0"/>
                 <w:sz w:val="22"/>
                 <w:szCs w:val="22"/>
@@ -1569,6 +1732,7 @@
             <w:r>
               <w:rPr>
                 <w:rFonts w:eastAsia="ＭＳ 明朝" w:cs=""/>
+                <w:color w:val="32CD32"/>
                 <w:kern w:val="0"/>
                 <w:sz w:val="22"/>
                 <w:szCs w:val="22"/>
@@ -1585,20 +1749,18 @@
           <w:p>
             <w:pPr>
               <w:pStyle w:val="Normal"/>
-              <w:widowControl/>
+              <w:widowControl w:val="false"/>
+              <w:suppressAutoHyphens w:val="true"/>
               <w:spacing w:lineRule="auto" w:line="240" w:before="0" w:after="0"/>
               <w:jc w:val="left"/>
               <w:rPr>
-                <w:rFonts w:ascii="Cambria" w:hAnsi="Cambria" w:eastAsia="ＭＳ 明朝" w:cs=""/>
-                <w:kern w:val="0"/>
-                <w:sz w:val="22"/>
-                <w:szCs w:val="22"/>
-                <w:lang w:val="es-ES" w:eastAsia="en-US" w:bidi="ar-SA"/>
+                <w:color w:val="32CD32"/>
               </w:rPr>
             </w:pPr>
             <w:r>
               <w:rPr>
                 <w:rFonts w:eastAsia="ＭＳ 明朝" w:cs=""/>
+                <w:color w:val="32CD32"/>
                 <w:kern w:val="0"/>
                 <w:sz w:val="22"/>
                 <w:szCs w:val="22"/>
@@ -1616,20 +1778,18 @@
           <w:p>
             <w:pPr>
               <w:pStyle w:val="Normal"/>
-              <w:widowControl/>
+              <w:widowControl w:val="false"/>
+              <w:suppressAutoHyphens w:val="true"/>
               <w:spacing w:lineRule="auto" w:line="240" w:before="0" w:after="0"/>
               <w:jc w:val="left"/>
               <w:rPr>
-                <w:rFonts w:ascii="Cambria" w:hAnsi="Cambria" w:eastAsia="ＭＳ 明朝" w:cs=""/>
-                <w:kern w:val="0"/>
-                <w:sz w:val="22"/>
-                <w:szCs w:val="22"/>
-                <w:lang w:val="es-ES" w:eastAsia="en-US" w:bidi="ar-SA"/>
+                <w:color w:val="32CD32"/>
               </w:rPr>
             </w:pPr>
             <w:r>
               <w:rPr>
                 <w:rFonts w:eastAsia="ＭＳ 明朝" w:cs=""/>
+                <w:color w:val="32CD32"/>
                 <w:kern w:val="0"/>
                 <w:sz w:val="22"/>
                 <w:szCs w:val="22"/>
@@ -1641,26 +1801,24 @@
         </w:tc>
         <w:tc>
           <w:tcPr>
-            <w:tcW w:w="982" w:type="dxa"/>
+            <w:tcW w:w="983" w:type="dxa"/>
             <w:tcBorders/>
           </w:tcPr>
           <w:p>
             <w:pPr>
               <w:pStyle w:val="Normal"/>
-              <w:widowControl/>
+              <w:widowControl w:val="false"/>
+              <w:suppressAutoHyphens w:val="true"/>
               <w:spacing w:lineRule="auto" w:line="240" w:before="0" w:after="0"/>
               <w:jc w:val="left"/>
               <w:rPr>
-                <w:rFonts w:ascii="Cambria" w:hAnsi="Cambria" w:eastAsia="ＭＳ 明朝" w:cs=""/>
-                <w:kern w:val="0"/>
-                <w:sz w:val="22"/>
-                <w:szCs w:val="22"/>
-                <w:lang w:val="es-ES" w:eastAsia="en-US" w:bidi="ar-SA"/>
+                <w:color w:val="32CD32"/>
               </w:rPr>
             </w:pPr>
             <w:r>
               <w:rPr>
                 <w:rFonts w:eastAsia="ＭＳ 明朝" w:cs=""/>
+                <w:color w:val="32CD32"/>
                 <w:kern w:val="0"/>
                 <w:sz w:val="22"/>
                 <w:szCs w:val="22"/>
@@ -1672,17 +1830,19 @@
         </w:tc>
         <w:tc>
           <w:tcPr>
-            <w:tcW w:w="980" w:type="dxa"/>
+            <w:tcW w:w="978" w:type="dxa"/>
             <w:tcBorders/>
           </w:tcPr>
           <w:p>
             <w:pPr>
               <w:pStyle w:val="Normal"/>
-              <w:widowControl/>
+              <w:widowControl w:val="false"/>
+              <w:suppressAutoHyphens w:val="true"/>
               <w:spacing w:lineRule="auto" w:line="240" w:before="0" w:after="0"/>
               <w:jc w:val="left"/>
               <w:rPr>
                 <w:rFonts w:ascii="Cambria" w:hAnsi="Cambria" w:eastAsia="ＭＳ 明朝" w:cs=""/>
+                <w:color w:val="32CD32"/>
                 <w:kern w:val="0"/>
                 <w:sz w:val="22"/>
                 <w:szCs w:val="22"/>
@@ -1692,6 +1852,7 @@
             <w:r>
               <w:rPr>
                 <w:rFonts w:eastAsia="ＭＳ 明朝" w:cs=""/>
+                <w:color w:val="32CD32"/>
                 <w:kern w:val="0"/>
                 <w:sz w:val="22"/>
                 <w:szCs w:val="22"/>
@@ -1711,7 +1872,8 @@
           <w:p>
             <w:pPr>
               <w:pStyle w:val="Normal"/>
-              <w:widowControl/>
+              <w:widowControl w:val="false"/>
+              <w:suppressAutoHyphens w:val="true"/>
               <w:spacing w:lineRule="auto" w:line="240" w:before="0" w:after="0"/>
               <w:jc w:val="left"/>
               <w:rPr>
@@ -1742,11 +1904,13 @@
           <w:p>
             <w:pPr>
               <w:pStyle w:val="Normal"/>
-              <w:widowControl/>
+              <w:widowControl w:val="false"/>
+              <w:suppressAutoHyphens w:val="true"/>
               <w:spacing w:lineRule="auto" w:line="240" w:before="0" w:after="0"/>
               <w:jc w:val="left"/>
               <w:rPr>
                 <w:rFonts w:ascii="Cambria" w:hAnsi="Cambria" w:eastAsia="ＭＳ 明朝" w:cs=""/>
+                <w:color w:val="32CD32"/>
                 <w:kern w:val="0"/>
                 <w:sz w:val="22"/>
                 <w:szCs w:val="22"/>
@@ -1756,6 +1920,7 @@
             <w:r>
               <w:rPr>
                 <w:rFonts w:eastAsia="ＭＳ 明朝" w:cs=""/>
+                <w:color w:val="32CD32"/>
                 <w:kern w:val="0"/>
                 <w:sz w:val="22"/>
                 <w:szCs w:val="22"/>
@@ -1772,11 +1937,13 @@
           <w:p>
             <w:pPr>
               <w:pStyle w:val="Normal"/>
-              <w:widowControl/>
+              <w:widowControl w:val="false"/>
+              <w:suppressAutoHyphens w:val="true"/>
               <w:spacing w:lineRule="auto" w:line="240" w:before="0" w:after="0"/>
               <w:jc w:val="left"/>
               <w:rPr>
                 <w:rFonts w:ascii="Cambria" w:hAnsi="Cambria" w:eastAsia="ＭＳ 明朝" w:cs=""/>
+                <w:color w:val="32CD32"/>
                 <w:kern w:val="0"/>
                 <w:sz w:val="22"/>
                 <w:szCs w:val="22"/>
@@ -1786,6 +1953,7 @@
             <w:r>
               <w:rPr>
                 <w:rFonts w:eastAsia="ＭＳ 明朝" w:cs=""/>
+                <w:color w:val="32CD32"/>
                 <w:kern w:val="0"/>
                 <w:sz w:val="22"/>
                 <w:szCs w:val="22"/>
@@ -1802,11 +1970,13 @@
           <w:p>
             <w:pPr>
               <w:pStyle w:val="Normal"/>
-              <w:widowControl/>
+              <w:widowControl w:val="false"/>
+              <w:suppressAutoHyphens w:val="true"/>
               <w:spacing w:lineRule="auto" w:line="240" w:before="0" w:after="0"/>
               <w:jc w:val="left"/>
               <w:rPr>
                 <w:rFonts w:ascii="Cambria" w:hAnsi="Cambria" w:eastAsia="ＭＳ 明朝" w:cs=""/>
+                <w:color w:val="32CD32"/>
                 <w:kern w:val="0"/>
                 <w:sz w:val="22"/>
                 <w:szCs w:val="22"/>
@@ -1816,6 +1986,7 @@
             <w:r>
               <w:rPr>
                 <w:rFonts w:eastAsia="ＭＳ 明朝" w:cs=""/>
+                <w:color w:val="32CD32"/>
                 <w:kern w:val="0"/>
                 <w:sz w:val="22"/>
                 <w:szCs w:val="22"/>
@@ -1832,11 +2003,13 @@
           <w:p>
             <w:pPr>
               <w:pStyle w:val="Normal"/>
-              <w:widowControl/>
+              <w:widowControl w:val="false"/>
+              <w:suppressAutoHyphens w:val="true"/>
               <w:spacing w:lineRule="auto" w:line="240" w:before="0" w:after="0"/>
               <w:jc w:val="left"/>
               <w:rPr>
                 <w:rFonts w:ascii="Cambria" w:hAnsi="Cambria" w:eastAsia="ＭＳ 明朝" w:cs=""/>
+                <w:color w:val="32CD32"/>
                 <w:kern w:val="0"/>
                 <w:sz w:val="22"/>
                 <w:szCs w:val="22"/>
@@ -1846,6 +2019,7 @@
             <w:r>
               <w:rPr>
                 <w:rFonts w:eastAsia="ＭＳ 明朝" w:cs=""/>
+                <w:color w:val="32CD32"/>
                 <w:kern w:val="0"/>
                 <w:sz w:val="22"/>
                 <w:szCs w:val="22"/>
@@ -1856,17 +2030,19 @@
         </w:tc>
         <w:tc>
           <w:tcPr>
-            <w:tcW w:w="983" w:type="dxa"/>
+            <w:tcW w:w="984" w:type="dxa"/>
             <w:tcBorders/>
           </w:tcPr>
           <w:p>
             <w:pPr>
               <w:pStyle w:val="Normal"/>
-              <w:widowControl/>
+              <w:widowControl w:val="false"/>
+              <w:suppressAutoHyphens w:val="true"/>
               <w:spacing w:lineRule="auto" w:line="240" w:before="0" w:after="0"/>
               <w:jc w:val="left"/>
               <w:rPr>
                 <w:rFonts w:ascii="Cambria" w:hAnsi="Cambria" w:eastAsia="ＭＳ 明朝" w:cs=""/>
+                <w:color w:val="32CD32"/>
                 <w:kern w:val="0"/>
                 <w:sz w:val="22"/>
                 <w:szCs w:val="22"/>
@@ -1876,6 +2052,7 @@
             <w:r>
               <w:rPr>
                 <w:rFonts w:eastAsia="ＭＳ 明朝" w:cs=""/>
+                <w:color w:val="32CD32"/>
                 <w:kern w:val="0"/>
                 <w:sz w:val="22"/>
                 <w:szCs w:val="22"/>
@@ -1892,20 +2069,18 @@
           <w:p>
             <w:pPr>
               <w:pStyle w:val="Normal"/>
-              <w:widowControl/>
+              <w:widowControl w:val="false"/>
+              <w:suppressAutoHyphens w:val="true"/>
               <w:spacing w:lineRule="auto" w:line="240" w:before="0" w:after="0"/>
               <w:jc w:val="left"/>
               <w:rPr>
-                <w:rFonts w:ascii="Cambria" w:hAnsi="Cambria" w:eastAsia="ＭＳ 明朝" w:cs=""/>
-                <w:kern w:val="0"/>
-                <w:sz w:val="22"/>
-                <w:szCs w:val="22"/>
-                <w:lang w:val="es-ES" w:eastAsia="en-US" w:bidi="ar-SA"/>
+                <w:color w:val="32CD32"/>
               </w:rPr>
             </w:pPr>
             <w:r>
               <w:rPr>
                 <w:rFonts w:eastAsia="ＭＳ 明朝" w:cs=""/>
+                <w:color w:val="32CD32"/>
                 <w:kern w:val="0"/>
                 <w:sz w:val="22"/>
                 <w:szCs w:val="22"/>
@@ -1923,11 +2098,13 @@
           <w:p>
             <w:pPr>
               <w:pStyle w:val="Normal"/>
-              <w:widowControl/>
+              <w:widowControl w:val="false"/>
+              <w:suppressAutoHyphens w:val="true"/>
               <w:spacing w:lineRule="auto" w:line="240" w:before="0" w:after="0"/>
               <w:jc w:val="left"/>
               <w:rPr>
                 <w:rFonts w:ascii="Cambria" w:hAnsi="Cambria" w:eastAsia="ＭＳ 明朝" w:cs=""/>
+                <w:color w:val="32CD32"/>
                 <w:kern w:val="0"/>
                 <w:sz w:val="22"/>
                 <w:szCs w:val="22"/>
@@ -1937,6 +2114,7 @@
             <w:r>
               <w:rPr>
                 <w:rFonts w:eastAsia="ＭＳ 明朝" w:cs=""/>
+                <w:color w:val="32CD32"/>
                 <w:kern w:val="0"/>
                 <w:sz w:val="22"/>
                 <w:szCs w:val="22"/>
@@ -1953,11 +2131,13 @@
           <w:p>
             <w:pPr>
               <w:pStyle w:val="Normal"/>
-              <w:widowControl/>
+              <w:widowControl w:val="false"/>
+              <w:suppressAutoHyphens w:val="true"/>
               <w:spacing w:lineRule="auto" w:line="240" w:before="0" w:after="0"/>
               <w:jc w:val="left"/>
               <w:rPr>
                 <w:rFonts w:ascii="Cambria" w:hAnsi="Cambria" w:eastAsia="ＭＳ 明朝" w:cs=""/>
+                <w:color w:val="32CD32"/>
                 <w:kern w:val="0"/>
                 <w:sz w:val="22"/>
                 <w:szCs w:val="22"/>
@@ -1967,6 +2147,7 @@
             <w:r>
               <w:rPr>
                 <w:rFonts w:eastAsia="ＭＳ 明朝" w:cs=""/>
+                <w:color w:val="32CD32"/>
                 <w:kern w:val="0"/>
                 <w:sz w:val="22"/>
                 <w:szCs w:val="22"/>
@@ -1977,17 +2158,19 @@
         </w:tc>
         <w:tc>
           <w:tcPr>
-            <w:tcW w:w="982" w:type="dxa"/>
+            <w:tcW w:w="983" w:type="dxa"/>
             <w:tcBorders/>
           </w:tcPr>
           <w:p>
             <w:pPr>
               <w:pStyle w:val="Normal"/>
-              <w:widowControl/>
+              <w:widowControl w:val="false"/>
+              <w:suppressAutoHyphens w:val="true"/>
               <w:spacing w:lineRule="auto" w:line="240" w:before="0" w:after="0"/>
               <w:jc w:val="left"/>
               <w:rPr>
                 <w:rFonts w:ascii="Cambria" w:hAnsi="Cambria" w:eastAsia="ＭＳ 明朝" w:cs=""/>
+                <w:color w:val="32CD32"/>
                 <w:kern w:val="0"/>
                 <w:sz w:val="22"/>
                 <w:szCs w:val="22"/>
@@ -1997,6 +2180,7 @@
             <w:r>
               <w:rPr>
                 <w:rFonts w:eastAsia="ＭＳ 明朝" w:cs=""/>
+                <w:color w:val="32CD32"/>
                 <w:kern w:val="0"/>
                 <w:sz w:val="22"/>
                 <w:szCs w:val="22"/>
@@ -2007,17 +2191,19 @@
         </w:tc>
         <w:tc>
           <w:tcPr>
-            <w:tcW w:w="980" w:type="dxa"/>
+            <w:tcW w:w="978" w:type="dxa"/>
             <w:tcBorders/>
           </w:tcPr>
           <w:p>
             <w:pPr>
               <w:pStyle w:val="Normal"/>
-              <w:widowControl/>
+              <w:widowControl w:val="false"/>
+              <w:suppressAutoHyphens w:val="true"/>
               <w:spacing w:lineRule="auto" w:line="240" w:before="0" w:after="0"/>
               <w:jc w:val="left"/>
               <w:rPr>
                 <w:rFonts w:ascii="Cambria" w:hAnsi="Cambria" w:eastAsia="ＭＳ 明朝" w:cs=""/>
+                <w:color w:val="32CD32"/>
                 <w:kern w:val="0"/>
                 <w:sz w:val="22"/>
                 <w:szCs w:val="22"/>
@@ -2027,6 +2213,7 @@
             <w:r>
               <w:rPr>
                 <w:rFonts w:eastAsia="ＭＳ 明朝" w:cs=""/>
+                <w:color w:val="32CD32"/>
                 <w:kern w:val="0"/>
                 <w:sz w:val="22"/>
                 <w:szCs w:val="22"/>
@@ -2408,7 +2595,8 @@
           <w:p>
             <w:pPr>
               <w:pStyle w:val="Normal"/>
-              <w:widowControl/>
+              <w:widowControl w:val="false"/>
+              <w:suppressAutoHyphens w:val="true"/>
               <w:spacing w:lineRule="auto" w:line="240" w:before="0" w:after="0"/>
               <w:jc w:val="left"/>
               <w:rPr>
@@ -2440,7 +2628,8 @@
           <w:p>
             <w:pPr>
               <w:pStyle w:val="Normal"/>
-              <w:widowControl/>
+              <w:widowControl w:val="false"/>
+              <w:suppressAutoHyphens w:val="true"/>
               <w:spacing w:lineRule="auto" w:line="240" w:before="0" w:after="0"/>
               <w:jc w:val="left"/>
               <w:rPr>
@@ -2475,7 +2664,8 @@
           <w:p>
             <w:pPr>
               <w:pStyle w:val="Normal"/>
-              <w:widowControl/>
+              <w:widowControl w:val="false"/>
+              <w:suppressAutoHyphens w:val="true"/>
               <w:spacing w:lineRule="auto" w:line="240" w:before="0" w:after="0"/>
               <w:jc w:val="left"/>
               <w:rPr>
@@ -2507,26 +2697,53 @@
           <w:p>
             <w:pPr>
               <w:pStyle w:val="Normal"/>
+              <w:widowControl w:val="false"/>
+              <w:suppressAutoHyphens w:val="true"/>
+              <w:spacing w:lineRule="auto" w:line="240" w:before="0" w:after="0"/>
+              <w:jc w:val="left"/>
+              <w:rPr>
+                <w:rFonts w:ascii="Cambria" w:hAnsi="Cambria" w:eastAsia="ＭＳ 明朝" w:cs=""/>
+                <w:kern w:val="0"/>
+                <w:sz w:val="22"/>
+                <w:szCs w:val="22"/>
+                <w:lang w:val="es-ES" w:eastAsia="en-US" w:bidi="ar-SA"/>
+              </w:rPr>
+            </w:pPr>
+            <w:r>
+              <w:rPr>
+                <w:rFonts w:eastAsia="ＭＳ 明朝" w:cs=""/>
+                <w:kern w:val="0"/>
+                <w:sz w:val="22"/>
+                <w:szCs w:val="22"/>
+                <w:lang w:val="es-ES" w:eastAsia="en-US" w:bidi="ar-SA"/>
+              </w:rPr>
+              <w:t>Libre</w:t>
+            </w:r>
+          </w:p>
+          <w:p>
+            <w:pPr>
+              <w:pStyle w:val="Normal"/>
               <w:widowControl/>
               <w:spacing w:lineRule="auto" w:line="240" w:before="0" w:after="0"/>
               <w:jc w:val="left"/>
               <w:rPr>
                 <w:rFonts w:ascii="Cambria" w:hAnsi="Cambria" w:eastAsia="ＭＳ 明朝" w:cs=""/>
-                <w:kern w:val="0"/>
-                <w:sz w:val="22"/>
-                <w:szCs w:val="22"/>
-                <w:lang w:val="es-ES" w:eastAsia="en-US" w:bidi="ar-SA"/>
+                <w:color w:val="32CD32"/>
+                <w:kern w:val="0"/>
+                <w:szCs w:val="22"/>
+                <w:lang w:val="en-US" w:eastAsia="en-US" w:bidi="ar-SA"/>
               </w:rPr>
             </w:pPr>
             <w:r>
               <w:rPr>
                 <w:rFonts w:eastAsia="ＭＳ 明朝" w:cs=""/>
-                <w:kern w:val="0"/>
-                <w:sz w:val="22"/>
-                <w:szCs w:val="22"/>
-                <w:lang w:val="es-ES" w:eastAsia="en-US" w:bidi="ar-SA"/>
-              </w:rPr>
-              <w:t>Libre</w:t>
+                <w:color w:val="32CD32"/>
+                <w:kern w:val="0"/>
+                <w:sz w:val="16"/>
+                <w:szCs w:val="22"/>
+                <w:lang w:val="es-ES" w:eastAsia="en-US" w:bidi="ar-SA"/>
+              </w:rPr>
+              <w:t>libre o abierto</w:t>
             </w:r>
           </w:p>
         </w:tc>
@@ -2541,7 +2758,8 @@
           <w:p>
             <w:pPr>
               <w:pStyle w:val="Normal"/>
-              <w:widowControl/>
+              <w:widowControl w:val="false"/>
+              <w:suppressAutoHyphens w:val="true"/>
               <w:spacing w:lineRule="auto" w:line="240" w:before="0" w:after="0"/>
               <w:jc w:val="left"/>
               <w:rPr>
@@ -2573,26 +2791,53 @@
           <w:p>
             <w:pPr>
               <w:pStyle w:val="Normal"/>
+              <w:widowControl w:val="false"/>
+              <w:suppressAutoHyphens w:val="true"/>
+              <w:spacing w:lineRule="auto" w:line="240" w:before="0" w:after="0"/>
+              <w:jc w:val="left"/>
+              <w:rPr>
+                <w:rFonts w:ascii="Cambria" w:hAnsi="Cambria" w:eastAsia="ＭＳ 明朝" w:cs=""/>
+                <w:kern w:val="0"/>
+                <w:sz w:val="22"/>
+                <w:szCs w:val="22"/>
+                <w:lang w:val="es-ES" w:eastAsia="en-US" w:bidi="ar-SA"/>
+              </w:rPr>
+            </w:pPr>
+            <w:r>
+              <w:rPr>
+                <w:rFonts w:eastAsia="ＭＳ 明朝" w:cs=""/>
+                <w:kern w:val="0"/>
+                <w:sz w:val="22"/>
+                <w:szCs w:val="22"/>
+                <w:lang w:val="es-ES" w:eastAsia="en-US" w:bidi="ar-SA"/>
+              </w:rPr>
+              <w:t>Distribuciones o ‘distros’</w:t>
+            </w:r>
+          </w:p>
+          <w:p>
+            <w:pPr>
+              <w:pStyle w:val="Normal"/>
               <w:widowControl/>
               <w:spacing w:lineRule="auto" w:line="240" w:before="0" w:after="0"/>
               <w:jc w:val="left"/>
               <w:rPr>
                 <w:rFonts w:ascii="Cambria" w:hAnsi="Cambria" w:eastAsia="ＭＳ 明朝" w:cs=""/>
-                <w:kern w:val="0"/>
-                <w:sz w:val="22"/>
-                <w:szCs w:val="22"/>
-                <w:lang w:val="es-ES" w:eastAsia="en-US" w:bidi="ar-SA"/>
+                <w:color w:val="32CD32"/>
+                <w:kern w:val="0"/>
+                <w:szCs w:val="22"/>
+                <w:lang w:val="en-US" w:eastAsia="en-US" w:bidi="ar-SA"/>
               </w:rPr>
             </w:pPr>
             <w:r>
               <w:rPr>
                 <w:rFonts w:eastAsia="ＭＳ 明朝" w:cs=""/>
-                <w:kern w:val="0"/>
-                <w:sz w:val="22"/>
-                <w:szCs w:val="22"/>
-                <w:lang w:val="es-ES" w:eastAsia="en-US" w:bidi="ar-SA"/>
-              </w:rPr>
-              <w:t>Distribuciones o ‘distros’</w:t>
+                <w:color w:val="32CD32"/>
+                <w:kern w:val="0"/>
+                <w:sz w:val="16"/>
+                <w:szCs w:val="22"/>
+                <w:lang w:val="es-ES" w:eastAsia="en-US" w:bidi="ar-SA"/>
+              </w:rPr>
+              <w:t>distribuciones</w:t>
             </w:r>
           </w:p>
         </w:tc>
@@ -2607,7 +2852,8 @@
           <w:p>
             <w:pPr>
               <w:pStyle w:val="Normal"/>
-              <w:widowControl/>
+              <w:widowControl w:val="false"/>
+              <w:suppressAutoHyphens w:val="true"/>
               <w:spacing w:lineRule="auto" w:line="240" w:before="0" w:after="0"/>
               <w:jc w:val="left"/>
               <w:rPr>
@@ -2639,26 +2885,89 @@
           <w:p>
             <w:pPr>
               <w:pStyle w:val="Normal"/>
+              <w:widowControl w:val="false"/>
+              <w:suppressAutoHyphens w:val="true"/>
+              <w:spacing w:lineRule="auto" w:line="240" w:before="0" w:after="0"/>
+              <w:jc w:val="left"/>
+              <w:rPr>
+                <w:rFonts w:ascii="Cambria" w:hAnsi="Cambria" w:eastAsia="ＭＳ 明朝" w:cs=""/>
+                <w:kern w:val="0"/>
+                <w:sz w:val="22"/>
+                <w:szCs w:val="22"/>
+                <w:lang w:val="es-ES" w:eastAsia="en-US" w:bidi="ar-SA"/>
+              </w:rPr>
+            </w:pPr>
+            <w:r>
+              <w:rPr>
+                <w:rFonts w:eastAsia="ＭＳ 明朝" w:cs=""/>
+                <w:kern w:val="0"/>
+                <w:sz w:val="22"/>
+                <w:szCs w:val="22"/>
+                <w:lang w:val="es-ES" w:eastAsia="en-US" w:bidi="ar-SA"/>
+              </w:rPr>
+              <w:t>l</w:t>
+            </w:r>
+            <w:r>
+              <w:rPr>
+                <w:rFonts w:eastAsia="ＭＳ 明朝" w:cs=""/>
+                <w:kern w:val="0"/>
+                <w:sz w:val="22"/>
+                <w:szCs w:val="22"/>
+                <w:lang w:val="es-ES" w:eastAsia="en-US" w:bidi="ar-SA"/>
+              </w:rPr>
+              <w:t>s</w:t>
+            </w:r>
+          </w:p>
+          <w:p>
+            <w:pPr>
+              <w:pStyle w:val="Normal"/>
               <w:widowControl/>
               <w:spacing w:lineRule="auto" w:line="240" w:before="0" w:after="0"/>
               <w:jc w:val="left"/>
               <w:rPr>
                 <w:rFonts w:ascii="Cambria" w:hAnsi="Cambria" w:eastAsia="ＭＳ 明朝" w:cs=""/>
-                <w:kern w:val="0"/>
-                <w:sz w:val="22"/>
-                <w:szCs w:val="22"/>
-                <w:lang w:val="es-ES" w:eastAsia="en-US" w:bidi="ar-SA"/>
+                <w:color w:val="FF0000"/>
+                <w:kern w:val="0"/>
+                <w:szCs w:val="22"/>
+                <w:lang w:val="en-US" w:eastAsia="en-US" w:bidi="ar-SA"/>
               </w:rPr>
             </w:pPr>
             <w:r>
               <w:rPr>
                 <w:rFonts w:eastAsia="ＭＳ 明朝" w:cs=""/>
-                <w:kern w:val="0"/>
-                <w:sz w:val="22"/>
-                <w:szCs w:val="22"/>
-                <w:lang w:val="es-ES" w:eastAsia="en-US" w:bidi="ar-SA"/>
-              </w:rPr>
-              <w:t>ls</w:t>
+                <w:color w:val="FF0000"/>
+                <w:kern w:val="0"/>
+                <w:sz w:val="16"/>
+                <w:szCs w:val="22"/>
+                <w:lang w:val="en-US" w:eastAsia="en-US" w:bidi="ar-SA"/>
+              </w:rPr>
+              <w:t>ls -l</w:t>
+            </w:r>
+          </w:p>
+          <w:p>
+            <w:pPr>
+              <w:pStyle w:val="Normal"/>
+              <w:widowControl/>
+              <w:spacing w:lineRule="auto" w:line="240" w:before="0" w:after="0"/>
+              <w:jc w:val="left"/>
+              <w:rPr>
+                <w:rFonts w:ascii="Cambria" w:hAnsi="Cambria" w:eastAsia="ＭＳ 明朝" w:cs=""/>
+                <w:color w:val="FF0000"/>
+                <w:kern w:val="0"/>
+                <w:szCs w:val="22"/>
+                <w:lang w:val="en-US" w:eastAsia="en-US" w:bidi="ar-SA"/>
+              </w:rPr>
+            </w:pPr>
+            <w:r>
+              <w:rPr>
+                <w:rFonts w:eastAsia="ＭＳ 明朝" w:cs=""/>
+                <w:color w:val="FF0000"/>
+                <w:kern w:val="0"/>
+                <w:sz w:val="16"/>
+                <w:szCs w:val="22"/>
+                <w:lang w:val="en-US" w:eastAsia="en-US" w:bidi="ar-SA"/>
+              </w:rPr>
+              <w:t>Lei programa, no orden</w:t>
             </w:r>
           </w:p>
         </w:tc>
@@ -2673,7 +2982,8 @@
           <w:p>
             <w:pPr>
               <w:pStyle w:val="Normal"/>
-              <w:widowControl/>
+              <w:widowControl w:val="false"/>
+              <w:suppressAutoHyphens w:val="true"/>
               <w:spacing w:lineRule="auto" w:line="240" w:before="0" w:after="0"/>
               <w:jc w:val="left"/>
               <w:rPr>
@@ -2705,7 +3015,8 @@
           <w:p>
             <w:pPr>
               <w:pStyle w:val="Normal"/>
-              <w:widowControl/>
+              <w:widowControl w:val="false"/>
+              <w:suppressAutoHyphens w:val="true"/>
               <w:spacing w:lineRule="auto" w:line="240" w:before="0" w:after="0"/>
               <w:jc w:val="left"/>
               <w:rPr>
@@ -2723,6 +3034,28 @@
                 <w:sz w:val="22"/>
                 <w:szCs w:val="22"/>
                 <w:lang w:val="es-ES" w:eastAsia="en-US" w:bidi="ar-SA"/>
+              </w:rPr>
+              <w:t>i</w:t>
+            </w:r>
+            <w:r>
+              <w:rPr>
+                <w:rFonts w:eastAsia="ＭＳ 明朝" w:cs=""/>
+                <w:kern w:val="0"/>
+                <w:sz w:val="22"/>
+                <w:szCs w:val="22"/>
+                <w:lang w:val="es-ES" w:eastAsia="en-US" w:bidi="ar-SA"/>
+              </w:rPr>
+              <w:t>nterfaz</w:t>
+              <w:br/>
+            </w:r>
+            <w:r>
+              <w:rPr>
+                <w:rFonts w:eastAsia="ＭＳ 明朝" w:cs=""/>
+                <w:color w:val="32CD32"/>
+                <w:kern w:val="0"/>
+                <w:sz w:val="16"/>
+                <w:szCs w:val="22"/>
+                <w:lang w:val="en-US" w:eastAsia="en-US" w:bidi="ar-SA"/>
               </w:rPr>
               <w:t>interfaz</w:t>
             </w:r>
@@ -2739,7 +3072,8 @@
           <w:p>
             <w:pPr>
               <w:pStyle w:val="Normal"/>
-              <w:widowControl/>
+              <w:widowControl w:val="false"/>
+              <w:suppressAutoHyphens w:val="true"/>
               <w:spacing w:lineRule="auto" w:line="240" w:before="0" w:after="0"/>
               <w:jc w:val="left"/>
               <w:rPr>
@@ -2771,26 +3105,53 @@
           <w:p>
             <w:pPr>
               <w:pStyle w:val="Normal"/>
+              <w:widowControl w:val="false"/>
+              <w:suppressAutoHyphens w:val="true"/>
+              <w:spacing w:lineRule="auto" w:line="240" w:before="0" w:after="0"/>
+              <w:jc w:val="left"/>
+              <w:rPr>
+                <w:rFonts w:ascii="Cambria" w:hAnsi="Cambria" w:eastAsia="ＭＳ 明朝" w:cs=""/>
+                <w:kern w:val="0"/>
+                <w:sz w:val="22"/>
+                <w:szCs w:val="22"/>
+                <w:lang w:val="es-ES" w:eastAsia="en-US" w:bidi="ar-SA"/>
+              </w:rPr>
+            </w:pPr>
+            <w:r>
+              <w:rPr>
+                <w:rFonts w:eastAsia="ＭＳ 明朝" w:cs=""/>
+                <w:kern w:val="0"/>
+                <w:sz w:val="22"/>
+                <w:szCs w:val="22"/>
+                <w:lang w:val="es-ES" w:eastAsia="en-US" w:bidi="ar-SA"/>
+              </w:rPr>
+              <w:t>syscall o llamada al sistema</w:t>
+            </w:r>
+          </w:p>
+          <w:p>
+            <w:pPr>
+              <w:pStyle w:val="Normal"/>
               <w:widowControl/>
               <w:spacing w:lineRule="auto" w:line="240" w:before="0" w:after="0"/>
               <w:jc w:val="left"/>
               <w:rPr>
                 <w:rFonts w:ascii="Cambria" w:hAnsi="Cambria" w:eastAsia="ＭＳ 明朝" w:cs=""/>
-                <w:kern w:val="0"/>
-                <w:sz w:val="22"/>
-                <w:szCs w:val="22"/>
-                <w:lang w:val="es-ES" w:eastAsia="en-US" w:bidi="ar-SA"/>
+                <w:color w:val="32CD32"/>
+                <w:kern w:val="0"/>
+                <w:szCs w:val="22"/>
+                <w:lang w:val="en-US" w:eastAsia="en-US" w:bidi="ar-SA"/>
               </w:rPr>
             </w:pPr>
             <w:r>
               <w:rPr>
                 <w:rFonts w:eastAsia="ＭＳ 明朝" w:cs=""/>
-                <w:kern w:val="0"/>
-                <w:sz w:val="22"/>
-                <w:szCs w:val="22"/>
-                <w:lang w:val="es-ES" w:eastAsia="en-US" w:bidi="ar-SA"/>
-              </w:rPr>
-              <w:t>syscall o llamada al sistema</w:t>
+                <w:color w:val="32CD32"/>
+                <w:kern w:val="0"/>
+                <w:sz w:val="16"/>
+                <w:szCs w:val="22"/>
+                <w:lang w:val="es-ES" w:eastAsia="en-US" w:bidi="ar-SA"/>
+              </w:rPr>
+              <w:t>llamada al sistema</w:t>
             </w:r>
           </w:p>
         </w:tc>
@@ -2805,7 +3166,8 @@
           <w:p>
             <w:pPr>
               <w:pStyle w:val="Normal"/>
-              <w:widowControl/>
+              <w:widowControl w:val="false"/>
+              <w:suppressAutoHyphens w:val="true"/>
               <w:spacing w:lineRule="auto" w:line="240" w:before="0" w:after="0"/>
               <w:jc w:val="left"/>
               <w:rPr>
@@ -2837,22 +3199,49 @@
           <w:p>
             <w:pPr>
               <w:pStyle w:val="Normal"/>
+              <w:widowControl w:val="false"/>
+              <w:suppressAutoHyphens w:val="true"/>
+              <w:spacing w:lineRule="auto" w:line="240" w:before="0" w:after="0"/>
+              <w:jc w:val="left"/>
+              <w:rPr>
+                <w:rFonts w:ascii="Cambria" w:hAnsi="Cambria" w:eastAsia="ＭＳ 明朝" w:cs=""/>
+                <w:kern w:val="0"/>
+                <w:sz w:val="22"/>
+                <w:szCs w:val="22"/>
+                <w:lang w:val="es-ES" w:eastAsia="en-US" w:bidi="ar-SA"/>
+              </w:rPr>
+            </w:pPr>
+            <w:r>
+              <w:rPr>
+                <w:rFonts w:eastAsia="ＭＳ 明朝" w:cs=""/>
+                <w:kern w:val="0"/>
+                <w:sz w:val="22"/>
+                <w:szCs w:val="22"/>
+                <w:lang w:val="es-ES" w:eastAsia="en-US" w:bidi="ar-SA"/>
+              </w:rPr>
+              <w:t>/boot</w:t>
+            </w:r>
+          </w:p>
+          <w:p>
+            <w:pPr>
+              <w:pStyle w:val="Normal"/>
               <w:widowControl/>
               <w:spacing w:lineRule="auto" w:line="240" w:before="0" w:after="0"/>
               <w:jc w:val="left"/>
               <w:rPr>
                 <w:rFonts w:ascii="Cambria" w:hAnsi="Cambria" w:eastAsia="ＭＳ 明朝" w:cs=""/>
-                <w:kern w:val="0"/>
-                <w:sz w:val="22"/>
-                <w:szCs w:val="22"/>
-                <w:lang w:val="es-ES" w:eastAsia="en-US" w:bidi="ar-SA"/>
+                <w:color w:val="32CD32"/>
+                <w:kern w:val="0"/>
+                <w:szCs w:val="22"/>
+                <w:lang w:val="en-US" w:eastAsia="en-US" w:bidi="ar-SA"/>
               </w:rPr>
             </w:pPr>
             <w:r>
               <w:rPr>
                 <w:rFonts w:eastAsia="ＭＳ 明朝" w:cs=""/>
-                <w:kern w:val="0"/>
-                <w:sz w:val="22"/>
+                <w:color w:val="32CD32"/>
+                <w:kern w:val="0"/>
+                <w:sz w:val="16"/>
                 <w:szCs w:val="22"/>
                 <w:lang w:val="es-ES" w:eastAsia="en-US" w:bidi="ar-SA"/>
               </w:rPr>
@@ -2871,7 +3260,8 @@
           <w:p>
             <w:pPr>
               <w:pStyle w:val="Normal"/>
-              <w:widowControl/>
+              <w:widowControl w:val="false"/>
+              <w:suppressAutoHyphens w:val="true"/>
               <w:spacing w:lineRule="auto" w:line="240" w:before="0" w:after="0"/>
               <w:jc w:val="left"/>
               <w:rPr>
@@ -2903,7 +3293,8 @@
           <w:p>
             <w:pPr>
               <w:pStyle w:val="Normal"/>
-              <w:widowControl/>
+              <w:widowControl w:val="false"/>
+              <w:suppressAutoHyphens w:val="true"/>
               <w:spacing w:lineRule="auto" w:line="240" w:before="0" w:after="0"/>
               <w:jc w:val="left"/>
               <w:rPr>
@@ -2923,6 +3314,32 @@
                 <w:lang w:val="es-ES" w:eastAsia="en-US" w:bidi="ar-SA"/>
               </w:rPr>
               <w:t>Binarios, ejecutables, programas instalados mediante el administrador de paquetes</w:t>
+            </w:r>
+          </w:p>
+          <w:p>
+            <w:pPr>
+              <w:pStyle w:val="Normal"/>
+              <w:widowControl w:val="false"/>
+              <w:suppressAutoHyphens w:val="true"/>
+              <w:spacing w:lineRule="auto" w:line="240" w:before="0" w:after="0"/>
+              <w:jc w:val="left"/>
+              <w:rPr>
+                <w:rFonts w:ascii="Cambria" w:hAnsi="Cambria" w:eastAsia="ＭＳ 明朝" w:cs=""/>
+                <w:kern w:val="0"/>
+                <w:sz w:val="22"/>
+                <w:szCs w:val="22"/>
+                <w:lang w:val="es-ES" w:eastAsia="en-US" w:bidi="ar-SA"/>
+              </w:rPr>
+            </w:pPr>
+            <w:r>
+              <w:rPr>
+                <w:rFonts w:eastAsia="ＭＳ 明朝" w:cs=""/>
+                <w:kern w:val="0"/>
+                <w:sz w:val="22"/>
+                <w:szCs w:val="22"/>
+                <w:lang w:val="es-ES" w:eastAsia="en-US" w:bidi="ar-SA"/>
+              </w:rPr>
+              <w:t>Aunque en las distros modernas /bin es casi siempre un symlink a /usr/bin</w:t>
             </w:r>
           </w:p>
           <w:p>
@@ -2933,21 +3350,22 @@
               <w:jc w:val="left"/>
               <w:rPr>
                 <w:rFonts w:ascii="Cambria" w:hAnsi="Cambria" w:eastAsia="ＭＳ 明朝" w:cs=""/>
-                <w:kern w:val="0"/>
-                <w:sz w:val="22"/>
-                <w:szCs w:val="22"/>
-                <w:lang w:val="es-ES" w:eastAsia="en-US" w:bidi="ar-SA"/>
+                <w:color w:val="32CD32"/>
+                <w:kern w:val="0"/>
+                <w:szCs w:val="22"/>
+                <w:lang w:val="en-US" w:eastAsia="en-US" w:bidi="ar-SA"/>
               </w:rPr>
             </w:pPr>
             <w:r>
               <w:rPr>
                 <w:rFonts w:eastAsia="ＭＳ 明朝" w:cs=""/>
-                <w:kern w:val="0"/>
-                <w:sz w:val="22"/>
-                <w:szCs w:val="22"/>
-                <w:lang w:val="es-ES" w:eastAsia="en-US" w:bidi="ar-SA"/>
-              </w:rPr>
-              <w:t>Aunque en las distros modernas /bin es casi siempre un symlink a /usr/bin</w:t>
+                <w:color w:val="32CD32"/>
+                <w:kern w:val="0"/>
+                <w:sz w:val="16"/>
+                <w:szCs w:val="22"/>
+                <w:lang w:val="es-ES" w:eastAsia="en-US" w:bidi="ar-SA"/>
+              </w:rPr>
+              <w:t>Ficheros ejecutables</w:t>
             </w:r>
           </w:p>
         </w:tc>
@@ -2962,7 +3380,8 @@
           <w:p>
             <w:pPr>
               <w:pStyle w:val="Normal"/>
-              <w:widowControl/>
+              <w:widowControl w:val="false"/>
+              <w:suppressAutoHyphens w:val="true"/>
               <w:spacing w:lineRule="auto" w:line="240" w:before="0" w:after="0"/>
               <w:jc w:val="left"/>
               <w:rPr>
@@ -2994,7 +3413,8 @@
           <w:p>
             <w:pPr>
               <w:pStyle w:val="Normal"/>
-              <w:widowControl/>
+              <w:widowControl w:val="false"/>
+              <w:suppressAutoHyphens w:val="true"/>
               <w:spacing w:lineRule="auto" w:line="240" w:before="0" w:after="0"/>
               <w:jc w:val="left"/>
               <w:rPr>
@@ -3014,6 +3434,86 @@
                 <w:lang w:val="es-ES" w:eastAsia="en-US" w:bidi="ar-SA"/>
               </w:rPr>
               <w:t>cd ../../home/alumno</w:t>
+            </w:r>
+          </w:p>
+          <w:p>
+            <w:pPr>
+              <w:pStyle w:val="Normal"/>
+              <w:widowControl w:val="false"/>
+              <w:suppressAutoHyphens w:val="true"/>
+              <w:spacing w:lineRule="auto" w:line="240" w:before="0" w:after="0"/>
+              <w:jc w:val="left"/>
+              <w:rPr>
+                <w:rFonts w:ascii="Cambria" w:hAnsi="Cambria" w:eastAsia="ＭＳ 明朝" w:cs=""/>
+                <w:kern w:val="0"/>
+                <w:sz w:val="22"/>
+                <w:szCs w:val="22"/>
+                <w:lang w:val="es-ES" w:eastAsia="en-US" w:bidi="ar-SA"/>
+              </w:rPr>
+            </w:pPr>
+            <w:r>
+              <w:rPr>
+                <w:rFonts w:eastAsia="ＭＳ 明朝" w:cs=""/>
+                <w:kern w:val="0"/>
+                <w:sz w:val="22"/>
+                <w:szCs w:val="22"/>
+                <w:lang w:val="es-ES" w:eastAsia="en-US" w:bidi="ar-SA"/>
+              </w:rPr>
+              <w:t>cd /home/alumno</w:t>
+            </w:r>
+          </w:p>
+          <w:p>
+            <w:pPr>
+              <w:pStyle w:val="Normal"/>
+              <w:widowControl w:val="false"/>
+              <w:suppressAutoHyphens w:val="true"/>
+              <w:spacing w:lineRule="auto" w:line="240" w:before="0" w:after="0"/>
+              <w:jc w:val="left"/>
+              <w:rPr>
+                <w:rFonts w:ascii="Cambria" w:hAnsi="Cambria" w:eastAsia="ＭＳ 明朝" w:cs=""/>
+                <w:kern w:val="0"/>
+                <w:sz w:val="22"/>
+                <w:szCs w:val="22"/>
+                <w:lang w:val="es-ES" w:eastAsia="en-US" w:bidi="ar-SA"/>
+              </w:rPr>
+            </w:pPr>
+            <w:r>
+              <w:rPr>
+                <w:rFonts w:eastAsia="ＭＳ 明朝" w:cs=""/>
+                <w:kern w:val="0"/>
+                <w:sz w:val="22"/>
+                <w:szCs w:val="22"/>
+                <w:lang w:val="es-ES" w:eastAsia="en-US" w:bidi="ar-SA"/>
+              </w:rPr>
+              <w:t>cd ~</w:t>
+              <w:br/>
+              <w:t>cd $HOME</w:t>
+            </w:r>
+          </w:p>
+          <w:p>
+            <w:pPr>
+              <w:pStyle w:val="Normal"/>
+              <w:widowControl w:val="false"/>
+              <w:suppressAutoHyphens w:val="true"/>
+              <w:spacing w:lineRule="auto" w:line="240" w:before="0" w:after="0"/>
+              <w:jc w:val="left"/>
+              <w:rPr>
+                <w:rFonts w:ascii="Cambria" w:hAnsi="Cambria" w:eastAsia="ＭＳ 明朝" w:cs=""/>
+                <w:kern w:val="0"/>
+                <w:sz w:val="22"/>
+                <w:szCs w:val="22"/>
+                <w:lang w:val="es-ES" w:eastAsia="en-US" w:bidi="ar-SA"/>
+              </w:rPr>
+            </w:pPr>
+            <w:r>
+              <w:rPr>
+                <w:rFonts w:eastAsia="ＭＳ 明朝" w:cs=""/>
+                <w:kern w:val="0"/>
+                <w:sz w:val="22"/>
+                <w:szCs w:val="22"/>
+                <w:lang w:val="es-ES" w:eastAsia="en-US" w:bidi="ar-SA"/>
+              </w:rPr>
+              <w:t>cd</w:t>
             </w:r>
           </w:p>
           <w:p>
@@ -3024,73 +3524,22 @@
               <w:jc w:val="left"/>
               <w:rPr>
                 <w:rFonts w:ascii="Cambria" w:hAnsi="Cambria" w:eastAsia="ＭＳ 明朝" w:cs=""/>
-                <w:kern w:val="0"/>
-                <w:sz w:val="22"/>
-                <w:szCs w:val="22"/>
-                <w:lang w:val="es-ES" w:eastAsia="en-US" w:bidi="ar-SA"/>
+                <w:color w:val="32CD32"/>
+                <w:kern w:val="0"/>
+                <w:szCs w:val="22"/>
+                <w:lang w:val="en-US" w:eastAsia="en-US" w:bidi="ar-SA"/>
               </w:rPr>
             </w:pPr>
             <w:r>
               <w:rPr>
                 <w:rFonts w:eastAsia="ＭＳ 明朝" w:cs=""/>
-                <w:kern w:val="0"/>
-                <w:sz w:val="22"/>
-                <w:szCs w:val="22"/>
-                <w:lang w:val="es-ES" w:eastAsia="en-US" w:bidi="ar-SA"/>
-              </w:rPr>
-              <w:t>cd /home/alumno</w:t>
-            </w:r>
-          </w:p>
-          <w:p>
-            <w:pPr>
-              <w:pStyle w:val="Normal"/>
-              <w:widowControl/>
-              <w:spacing w:lineRule="auto" w:line="240" w:before="0" w:after="0"/>
-              <w:jc w:val="left"/>
-              <w:rPr>
-                <w:rFonts w:ascii="Cambria" w:hAnsi="Cambria" w:eastAsia="ＭＳ 明朝" w:cs=""/>
-                <w:kern w:val="0"/>
-                <w:sz w:val="22"/>
-                <w:szCs w:val="22"/>
-                <w:lang w:val="es-ES" w:eastAsia="en-US" w:bidi="ar-SA"/>
-              </w:rPr>
-            </w:pPr>
-            <w:r>
-              <w:rPr>
-                <w:rFonts w:eastAsia="ＭＳ 明朝" w:cs=""/>
-                <w:kern w:val="0"/>
-                <w:sz w:val="22"/>
-                <w:szCs w:val="22"/>
-                <w:lang w:val="es-ES" w:eastAsia="en-US" w:bidi="ar-SA"/>
-              </w:rPr>
-              <w:t>cd ~</w:t>
-              <w:br/>
-              <w:t>cd $HOME</w:t>
-            </w:r>
-          </w:p>
-          <w:p>
-            <w:pPr>
-              <w:pStyle w:val="Normal"/>
-              <w:widowControl/>
-              <w:spacing w:lineRule="auto" w:line="240" w:before="0" w:after="0"/>
-              <w:jc w:val="left"/>
-              <w:rPr>
-                <w:rFonts w:ascii="Cambria" w:hAnsi="Cambria" w:eastAsia="ＭＳ 明朝" w:cs=""/>
-                <w:kern w:val="0"/>
-                <w:sz w:val="22"/>
-                <w:szCs w:val="22"/>
-                <w:lang w:val="es-ES" w:eastAsia="en-US" w:bidi="ar-SA"/>
-              </w:rPr>
-            </w:pPr>
-            <w:r>
-              <w:rPr>
-                <w:rFonts w:eastAsia="ＭＳ 明朝" w:cs=""/>
-                <w:kern w:val="0"/>
-                <w:sz w:val="22"/>
-                <w:szCs w:val="22"/>
-                <w:lang w:val="es-ES" w:eastAsia="en-US" w:bidi="ar-SA"/>
-              </w:rPr>
-              <w:t>cd</w:t>
+                <w:color w:val="32CD32"/>
+                <w:kern w:val="0"/>
+                <w:sz w:val="16"/>
+                <w:szCs w:val="22"/>
+                <w:lang w:val="es-ES" w:eastAsia="en-US" w:bidi="ar-SA"/>
+              </w:rPr>
+              <w:t>cd /home/alumno otra es cd ~ , otra es cd (sin parámetros) y otra cd ../../home/alumno</w:t>
             </w:r>
           </w:p>
         </w:tc>
@@ -3246,7 +3695,8 @@
           <w:p>
             <w:pPr>
               <w:pStyle w:val="Normal"/>
-              <w:widowControl/>
+              <w:widowControl w:val="false"/>
+              <w:suppressAutoHyphens w:val="true"/>
               <w:spacing w:lineRule="auto" w:line="240" w:before="0" w:after="0"/>
               <w:jc w:val="left"/>
               <w:rPr>
@@ -3278,7 +3728,8 @@
           <w:p>
             <w:pPr>
               <w:pStyle w:val="Normal"/>
-              <w:widowControl/>
+              <w:widowControl w:val="false"/>
+              <w:suppressAutoHyphens w:val="true"/>
               <w:spacing w:lineRule="auto" w:line="240" w:before="0" w:after="0"/>
               <w:jc w:val="left"/>
               <w:rPr>
@@ -3313,7 +3764,8 @@
           <w:p>
             <w:pPr>
               <w:pStyle w:val="Normal"/>
-              <w:widowControl/>
+              <w:widowControl w:val="false"/>
+              <w:suppressAutoHyphens w:val="true"/>
               <w:spacing w:lineRule="auto" w:line="240" w:before="0" w:after="0"/>
               <w:jc w:val="left"/>
               <w:rPr>
@@ -3345,26 +3797,79 @@
           <w:p>
             <w:pPr>
               <w:pStyle w:val="Normal"/>
+              <w:widowControl w:val="false"/>
+              <w:suppressAutoHyphens w:val="true"/>
+              <w:spacing w:lineRule="auto" w:line="240" w:before="0" w:after="0"/>
+              <w:jc w:val="left"/>
+              <w:rPr>
+                <w:rFonts w:ascii="Cambria" w:hAnsi="Cambria" w:eastAsia="ＭＳ 明朝" w:cs=""/>
+                <w:kern w:val="0"/>
+                <w:sz w:val="22"/>
+                <w:szCs w:val="22"/>
+                <w:lang w:val="es-ES" w:eastAsia="en-US" w:bidi="ar-SA"/>
+              </w:rPr>
+            </w:pPr>
+            <w:r>
+              <w:rPr>
+                <w:rFonts w:eastAsia="ＭＳ 明朝" w:cs=""/>
+                <w:kern w:val="0"/>
+                <w:sz w:val="22"/>
+                <w:szCs w:val="22"/>
+                <w:lang w:val="es-ES" w:eastAsia="en-US" w:bidi="ar-SA"/>
+              </w:rPr>
+              <w:t>cat fc/teoria/dudas.txt | less</w:t>
+            </w:r>
+          </w:p>
+          <w:p>
+            <w:pPr>
+              <w:pStyle w:val="Normal"/>
               <w:widowControl/>
               <w:spacing w:lineRule="auto" w:line="240" w:before="0" w:after="0"/>
               <w:jc w:val="left"/>
               <w:rPr>
                 <w:rFonts w:ascii="Cambria" w:hAnsi="Cambria" w:eastAsia="ＭＳ 明朝" w:cs=""/>
-                <w:kern w:val="0"/>
-                <w:sz w:val="22"/>
-                <w:szCs w:val="22"/>
-                <w:lang w:val="es-ES" w:eastAsia="en-US" w:bidi="ar-SA"/>
+                <w:color w:val="32CD32"/>
+                <w:kern w:val="0"/>
+                <w:szCs w:val="22"/>
+                <w:lang w:val="en-US" w:eastAsia="en-US" w:bidi="ar-SA"/>
               </w:rPr>
             </w:pPr>
             <w:r>
               <w:rPr>
                 <w:rFonts w:eastAsia="ＭＳ 明朝" w:cs=""/>
-                <w:kern w:val="0"/>
-                <w:sz w:val="22"/>
-                <w:szCs w:val="22"/>
-                <w:lang w:val="es-ES" w:eastAsia="en-US" w:bidi="ar-SA"/>
-              </w:rPr>
-              <w:t>cat fc/teoria/dudas.txt | less</w:t>
+                <w:color w:val="32CD32"/>
+                <w:kern w:val="0"/>
+                <w:sz w:val="16"/>
+                <w:szCs w:val="22"/>
+                <w:lang w:val="en-US" w:eastAsia="en-US" w:bidi="ar-SA"/>
+              </w:rPr>
+              <w:t>less teoria/dudas.txt</w:t>
+            </w:r>
+          </w:p>
+          <w:p>
+            <w:pPr>
+              <w:pStyle w:val="Normal"/>
+              <w:widowControl/>
+              <w:spacing w:lineRule="auto" w:line="240" w:before="0" w:after="0"/>
+              <w:jc w:val="left"/>
+              <w:rPr>
+                <w:rFonts w:ascii="Cambria" w:hAnsi="Cambria" w:eastAsia="ＭＳ 明朝" w:cs=""/>
+                <w:color w:val="32CD32"/>
+                <w:kern w:val="0"/>
+                <w:szCs w:val="22"/>
+                <w:lang w:val="en-US" w:eastAsia="en-US" w:bidi="ar-SA"/>
+              </w:rPr>
+            </w:pPr>
+            <w:r>
+              <w:rPr>
+                <w:rFonts w:eastAsia="ＭＳ 明朝" w:cs=""/>
+                <w:color w:val="32CD32"/>
+                <w:kern w:val="0"/>
+                <w:sz w:val="16"/>
+                <w:szCs w:val="22"/>
+                <w:lang w:val="en-US" w:eastAsia="en-US" w:bidi="ar-SA"/>
+              </w:rPr>
+              <w:t>Equivalentes aunque less directamente es mas eficiente supongo</w:t>
             </w:r>
           </w:p>
         </w:tc>
@@ -3379,7 +3884,8 @@
           <w:p>
             <w:pPr>
               <w:pStyle w:val="Normal"/>
-              <w:widowControl/>
+              <w:widowControl w:val="false"/>
+              <w:suppressAutoHyphens w:val="true"/>
               <w:spacing w:lineRule="auto" w:line="240" w:before="0" w:after="0"/>
               <w:jc w:val="left"/>
               <w:rPr>
@@ -3411,26 +3917,72 @@
           <w:p>
             <w:pPr>
               <w:pStyle w:val="Normal"/>
+              <w:widowControl w:val="false"/>
+              <w:suppressAutoHyphens w:val="true"/>
+              <w:spacing w:lineRule="auto" w:line="240" w:before="0" w:after="0"/>
+              <w:jc w:val="left"/>
+              <w:rPr>
+                <w:rFonts w:ascii="Cambria" w:hAnsi="Cambria" w:eastAsia="ＭＳ 明朝" w:cs=""/>
+                <w:kern w:val="0"/>
+                <w:sz w:val="22"/>
+                <w:szCs w:val="22"/>
+                <w:lang w:val="es-ES" w:eastAsia="en-US" w:bidi="ar-SA"/>
+              </w:rPr>
+            </w:pPr>
+            <w:r>
+              <w:rPr>
+                <w:rFonts w:eastAsia="ＭＳ 明朝" w:cs=""/>
+                <w:kern w:val="0"/>
+                <w:sz w:val="22"/>
+                <w:szCs w:val="22"/>
+                <w:lang w:val="es-ES" w:eastAsia="en-US" w:bidi="ar-SA"/>
+              </w:rPr>
+              <w:t>mv fc/teoria/dudas.txt fc/teoria/dudas_resueltas.txt</w:t>
+            </w:r>
+          </w:p>
+          <w:p>
+            <w:pPr>
+              <w:pStyle w:val="Normal"/>
               <w:widowControl/>
               <w:spacing w:lineRule="auto" w:line="240" w:before="0" w:after="0"/>
               <w:jc w:val="left"/>
               <w:rPr>
                 <w:rFonts w:ascii="Cambria" w:hAnsi="Cambria" w:eastAsia="ＭＳ 明朝" w:cs=""/>
                 <w:kern w:val="0"/>
-                <w:sz w:val="22"/>
-                <w:szCs w:val="22"/>
-                <w:lang w:val="es-ES" w:eastAsia="en-US" w:bidi="ar-SA"/>
+                <w:szCs w:val="22"/>
+                <w:lang w:val="en-US" w:eastAsia="en-US" w:bidi="ar-SA"/>
               </w:rPr>
             </w:pPr>
             <w:r>
               <w:rPr>
                 <w:rFonts w:eastAsia="ＭＳ 明朝" w:cs=""/>
-                <w:kern w:val="0"/>
-                <w:sz w:val="22"/>
-                <w:szCs w:val="22"/>
-                <w:lang w:val="es-ES" w:eastAsia="en-US" w:bidi="ar-SA"/>
-              </w:rPr>
-              <w:t>mv fc/teoria/dudas.txt fc/teoria/dudas_resueltas.txt</w:t>
+                <w:color w:val="FF0000"/>
+                <w:kern w:val="0"/>
+                <w:sz w:val="16"/>
+                <w:szCs w:val="22"/>
+                <w:lang w:val="es-ES" w:eastAsia="en-US" w:bidi="ar-SA"/>
+              </w:rPr>
+              <w:t>mv teoria/dudas.txt teoria/dudas_resueltas.txt</w:t>
+            </w:r>
+            <w:r>
+              <w:rPr>
+                <w:rFonts w:eastAsia="ＭＳ 明朝" w:cs=""/>
+                <w:kern w:val="0"/>
+                <w:sz w:val="16"/>
+                <w:szCs w:val="22"/>
+                <w:lang w:val="es-ES" w:eastAsia="en-US" w:bidi="ar-SA"/>
+              </w:rPr>
+              <w:br/>
+            </w:r>
+            <w:r>
+              <w:rPr>
+                <w:rFonts w:eastAsia="ＭＳ 明朝" w:cs=""/>
+                <w:kern w:val="0"/>
+                <w:sz w:val="16"/>
+                <w:szCs w:val="22"/>
+                <w:lang w:val="es-ES" w:eastAsia="en-US" w:bidi="ar-SA"/>
+              </w:rPr>
+              <w:t>Se me pasó que se hace un cd fc</w:t>
             </w:r>
           </w:p>
         </w:tc>
@@ -3445,7 +3997,8 @@
           <w:p>
             <w:pPr>
               <w:pStyle w:val="Normal"/>
-              <w:widowControl/>
+              <w:widowControl w:val="false"/>
+              <w:suppressAutoHyphens w:val="true"/>
               <w:spacing w:lineRule="auto" w:line="240" w:before="0" w:after="0"/>
               <w:jc w:val="left"/>
               <w:rPr>
@@ -3477,26 +4030,53 @@
           <w:p>
             <w:pPr>
               <w:pStyle w:val="Normal"/>
+              <w:widowControl w:val="false"/>
+              <w:suppressAutoHyphens w:val="true"/>
+              <w:spacing w:lineRule="auto" w:line="240" w:before="0" w:after="0"/>
+              <w:jc w:val="left"/>
+              <w:rPr>
+                <w:rFonts w:ascii="Cambria" w:hAnsi="Cambria" w:eastAsia="ＭＳ 明朝" w:cs=""/>
+                <w:kern w:val="0"/>
+                <w:sz w:val="22"/>
+                <w:szCs w:val="22"/>
+                <w:lang w:val="es-ES" w:eastAsia="en-US" w:bidi="ar-SA"/>
+              </w:rPr>
+            </w:pPr>
+            <w:r>
+              <w:rPr>
+                <w:rFonts w:eastAsia="ＭＳ 明朝" w:cs=""/>
+                <w:kern w:val="0"/>
+                <w:sz w:val="22"/>
+                <w:szCs w:val="22"/>
+                <w:lang w:val="es-ES" w:eastAsia="en-US" w:bidi="ar-SA"/>
+              </w:rPr>
+              <w:t>ls -la amd</w:t>
+            </w:r>
+          </w:p>
+          <w:p>
+            <w:pPr>
+              <w:pStyle w:val="Normal"/>
               <w:widowControl/>
               <w:spacing w:lineRule="auto" w:line="240" w:before="0" w:after="0"/>
               <w:jc w:val="left"/>
               <w:rPr>
                 <w:rFonts w:ascii="Cambria" w:hAnsi="Cambria" w:eastAsia="ＭＳ 明朝" w:cs=""/>
-                <w:kern w:val="0"/>
-                <w:sz w:val="22"/>
-                <w:szCs w:val="22"/>
-                <w:lang w:val="es-ES" w:eastAsia="en-US" w:bidi="ar-SA"/>
+                <w:color w:val="FF0000"/>
+                <w:kern w:val="0"/>
+                <w:szCs w:val="22"/>
+                <w:lang w:val="en-US" w:eastAsia="en-US" w:bidi="ar-SA"/>
               </w:rPr>
             </w:pPr>
             <w:r>
               <w:rPr>
                 <w:rFonts w:eastAsia="ＭＳ 明朝" w:cs=""/>
-                <w:kern w:val="0"/>
-                <w:sz w:val="22"/>
-                <w:szCs w:val="22"/>
-                <w:lang w:val="es-ES" w:eastAsia="en-US" w:bidi="ar-SA"/>
-              </w:rPr>
-              <w:t>ls -la amd</w:t>
+                <w:color w:val="FF0000"/>
+                <w:kern w:val="0"/>
+                <w:sz w:val="16"/>
+                <w:szCs w:val="22"/>
+                <w:lang w:val="es-ES" w:eastAsia="en-US" w:bidi="ar-SA"/>
+              </w:rPr>
+              <w:t>ls -la ../amd</w:t>
             </w:r>
           </w:p>
         </w:tc>
@@ -3511,7 +4091,8 @@
           <w:p>
             <w:pPr>
               <w:pStyle w:val="Normal"/>
-              <w:widowControl/>
+              <w:widowControl w:val="false"/>
+              <w:suppressAutoHyphens w:val="true"/>
               <w:spacing w:lineRule="auto" w:line="240" w:before="0" w:after="0"/>
               <w:jc w:val="left"/>
               <w:rPr>
@@ -3543,26 +4124,53 @@
           <w:p>
             <w:pPr>
               <w:pStyle w:val="Normal"/>
+              <w:widowControl w:val="false"/>
+              <w:suppressAutoHyphens w:val="true"/>
+              <w:spacing w:lineRule="auto" w:line="240" w:before="0" w:after="0"/>
+              <w:jc w:val="left"/>
+              <w:rPr>
+                <w:rFonts w:ascii="Cambria" w:hAnsi="Cambria" w:eastAsia="ＭＳ 明朝" w:cs=""/>
+                <w:kern w:val="0"/>
+                <w:sz w:val="22"/>
+                <w:szCs w:val="22"/>
+                <w:lang w:val="es-ES" w:eastAsia="en-US" w:bidi="ar-SA"/>
+              </w:rPr>
+            </w:pPr>
+            <w:r>
+              <w:rPr>
+                <w:rFonts w:eastAsia="ＭＳ 明朝" w:cs=""/>
+                <w:kern w:val="0"/>
+                <w:sz w:val="22"/>
+                <w:szCs w:val="22"/>
+                <w:lang w:val="es-ES" w:eastAsia="en-US" w:bidi="ar-SA"/>
+              </w:rPr>
+              <w:t>rm -r ip</w:t>
+            </w:r>
+          </w:p>
+          <w:p>
+            <w:pPr>
+              <w:pStyle w:val="Normal"/>
               <w:widowControl/>
               <w:spacing w:lineRule="auto" w:line="240" w:before="0" w:after="0"/>
               <w:jc w:val="left"/>
               <w:rPr>
                 <w:rFonts w:ascii="Cambria" w:hAnsi="Cambria" w:eastAsia="ＭＳ 明朝" w:cs=""/>
-                <w:kern w:val="0"/>
-                <w:sz w:val="22"/>
-                <w:szCs w:val="22"/>
-                <w:lang w:val="es-ES" w:eastAsia="en-US" w:bidi="ar-SA"/>
+                <w:color w:val="FF0000"/>
+                <w:kern w:val="0"/>
+                <w:szCs w:val="22"/>
+                <w:lang w:val="en-US" w:eastAsia="en-US" w:bidi="ar-SA"/>
               </w:rPr>
             </w:pPr>
             <w:r>
               <w:rPr>
                 <w:rFonts w:eastAsia="ＭＳ 明朝" w:cs=""/>
-                <w:kern w:val="0"/>
-                <w:sz w:val="22"/>
-                <w:szCs w:val="22"/>
-                <w:lang w:val="es-ES" w:eastAsia="en-US" w:bidi="ar-SA"/>
-              </w:rPr>
-              <w:t>rm -r ip</w:t>
+                <w:color w:val="FF0000"/>
+                <w:kern w:val="0"/>
+                <w:sz w:val="16"/>
+                <w:szCs w:val="22"/>
+                <w:lang w:val="es-ES" w:eastAsia="en-US" w:bidi="ar-SA"/>
+              </w:rPr>
+              <w:t>rm o rmdir ../ip</w:t>
             </w:r>
           </w:p>
         </w:tc>
@@ -3577,7 +4185,8 @@
           <w:p>
             <w:pPr>
               <w:pStyle w:val="Normal"/>
-              <w:widowControl/>
+              <w:widowControl w:val="false"/>
+              <w:suppressAutoHyphens w:val="true"/>
               <w:spacing w:lineRule="auto" w:line="240" w:before="0" w:after="0"/>
               <w:jc w:val="left"/>
               <w:rPr>
@@ -3609,26 +4218,53 @@
           <w:p>
             <w:pPr>
               <w:pStyle w:val="Normal"/>
+              <w:widowControl w:val="false"/>
+              <w:suppressAutoHyphens w:val="true"/>
+              <w:spacing w:lineRule="auto" w:line="240" w:before="0" w:after="0"/>
+              <w:jc w:val="left"/>
+              <w:rPr>
+                <w:rFonts w:ascii="Cambria" w:hAnsi="Cambria" w:eastAsia="ＭＳ 明朝" w:cs=""/>
+                <w:kern w:val="0"/>
+                <w:sz w:val="22"/>
+                <w:szCs w:val="22"/>
+                <w:lang w:val="es-ES" w:eastAsia="en-US" w:bidi="ar-SA"/>
+              </w:rPr>
+            </w:pPr>
+            <w:r>
+              <w:rPr>
+                <w:rFonts w:eastAsia="ＭＳ 明朝" w:cs=""/>
+                <w:kern w:val="0"/>
+                <w:sz w:val="22"/>
+                <w:szCs w:val="22"/>
+                <w:lang w:val="es-ES" w:eastAsia="en-US" w:bidi="ar-SA"/>
+              </w:rPr>
+              <w:t>mv fc/teoria/diapositivas.pdf .</w:t>
+            </w:r>
+          </w:p>
+          <w:p>
+            <w:pPr>
+              <w:pStyle w:val="Normal"/>
               <w:widowControl/>
               <w:spacing w:lineRule="auto" w:line="240" w:before="0" w:after="0"/>
               <w:jc w:val="left"/>
               <w:rPr>
                 <w:rFonts w:ascii="Cambria" w:hAnsi="Cambria" w:eastAsia="ＭＳ 明朝" w:cs=""/>
-                <w:kern w:val="0"/>
-                <w:sz w:val="22"/>
-                <w:szCs w:val="22"/>
-                <w:lang w:val="es-ES" w:eastAsia="en-US" w:bidi="ar-SA"/>
+                <w:color w:val="FF0000"/>
+                <w:kern w:val="0"/>
+                <w:szCs w:val="22"/>
+                <w:lang w:val="en-US" w:eastAsia="en-US" w:bidi="ar-SA"/>
               </w:rPr>
             </w:pPr>
             <w:r>
               <w:rPr>
                 <w:rFonts w:eastAsia="ＭＳ 明朝" w:cs=""/>
-                <w:kern w:val="0"/>
-                <w:sz w:val="22"/>
-                <w:szCs w:val="22"/>
-                <w:lang w:val="es-ES" w:eastAsia="en-US" w:bidi="ar-SA"/>
-              </w:rPr>
-              <w:t>mv fc/teoria/diapositivas.pdf .</w:t>
+                <w:color w:val="FF0000"/>
+                <w:kern w:val="0"/>
+                <w:sz w:val="16"/>
+                <w:szCs w:val="22"/>
+                <w:lang w:val="es-ES" w:eastAsia="en-US" w:bidi="ar-SA"/>
+              </w:rPr>
+              <w:t>mv teoria/diapositivas.pdf .</w:t>
             </w:r>
           </w:p>
         </w:tc>
@@ -3643,7 +4279,8 @@
           <w:p>
             <w:pPr>
               <w:pStyle w:val="Normal"/>
-              <w:widowControl/>
+              <w:widowControl w:val="false"/>
+              <w:suppressAutoHyphens w:val="true"/>
               <w:spacing w:lineRule="auto" w:line="240" w:before="0" w:after="0"/>
               <w:jc w:val="left"/>
               <w:rPr>
@@ -3675,26 +4312,53 @@
           <w:p>
             <w:pPr>
               <w:pStyle w:val="Normal"/>
+              <w:widowControl w:val="false"/>
+              <w:suppressAutoHyphens w:val="true"/>
+              <w:spacing w:lineRule="auto" w:line="240" w:before="0" w:after="0"/>
+              <w:jc w:val="left"/>
+              <w:rPr>
+                <w:rFonts w:ascii="Cambria" w:hAnsi="Cambria" w:eastAsia="ＭＳ 明朝" w:cs=""/>
+                <w:kern w:val="0"/>
+                <w:sz w:val="22"/>
+                <w:szCs w:val="22"/>
+                <w:lang w:val="es-ES" w:eastAsia="en-US" w:bidi="ar-SA"/>
+              </w:rPr>
+            </w:pPr>
+            <w:r>
+              <w:rPr>
+                <w:rFonts w:eastAsia="ＭＳ 明朝" w:cs=""/>
+                <w:kern w:val="0"/>
+                <w:sz w:val="22"/>
+                <w:szCs w:val="22"/>
+                <w:lang w:val="es-ES" w:eastAsia="en-US" w:bidi="ar-SA"/>
+              </w:rPr>
+              <w:t>tar xzvf datos_fc.tgz</w:t>
+            </w:r>
+          </w:p>
+          <w:p>
+            <w:pPr>
+              <w:pStyle w:val="Normal"/>
               <w:widowControl/>
               <w:spacing w:lineRule="auto" w:line="240" w:before="0" w:after="0"/>
               <w:jc w:val="left"/>
               <w:rPr>
                 <w:rFonts w:ascii="Cambria" w:hAnsi="Cambria" w:eastAsia="ＭＳ 明朝" w:cs=""/>
-                <w:kern w:val="0"/>
-                <w:sz w:val="22"/>
-                <w:szCs w:val="22"/>
-                <w:lang w:val="es-ES" w:eastAsia="en-US" w:bidi="ar-SA"/>
+                <w:color w:val="FF0000"/>
+                <w:kern w:val="0"/>
+                <w:szCs w:val="22"/>
+                <w:lang w:val="en-US" w:eastAsia="en-US" w:bidi="ar-SA"/>
               </w:rPr>
             </w:pPr>
             <w:r>
               <w:rPr>
                 <w:rFonts w:eastAsia="ＭＳ 明朝" w:cs=""/>
-                <w:kern w:val="0"/>
-                <w:sz w:val="22"/>
-                <w:szCs w:val="22"/>
-                <w:lang w:val="es-ES" w:eastAsia="en-US" w:bidi="ar-SA"/>
-              </w:rPr>
-              <w:t>tar xzvf datos_fc.tgz</w:t>
+                <w:color w:val="FF0000"/>
+                <w:kern w:val="0"/>
+                <w:sz w:val="16"/>
+                <w:szCs w:val="22"/>
+                <w:lang w:val="es-ES" w:eastAsia="en-US" w:bidi="ar-SA"/>
+              </w:rPr>
+              <w:t>tar xzvf ../datos_fc.tgz</w:t>
             </w:r>
           </w:p>
         </w:tc>
@@ -3709,7 +4373,8 @@
           <w:p>
             <w:pPr>
               <w:pStyle w:val="Normal"/>
-              <w:widowControl/>
+              <w:widowControl w:val="false"/>
+              <w:suppressAutoHyphens w:val="true"/>
               <w:spacing w:lineRule="auto" w:line="240" w:before="0" w:after="0"/>
               <w:jc w:val="left"/>
               <w:rPr>
@@ -3741,26 +4406,53 @@
           <w:p>
             <w:pPr>
               <w:pStyle w:val="Normal"/>
+              <w:widowControl w:val="false"/>
+              <w:suppressAutoHyphens w:val="true"/>
+              <w:spacing w:lineRule="auto" w:line="240" w:before="0" w:after="0"/>
+              <w:jc w:val="left"/>
+              <w:rPr>
+                <w:rFonts w:ascii="Cambria" w:hAnsi="Cambria" w:eastAsia="ＭＳ 明朝" w:cs=""/>
+                <w:kern w:val="0"/>
+                <w:sz w:val="22"/>
+                <w:szCs w:val="22"/>
+                <w:lang w:val="es-ES" w:eastAsia="en-US" w:bidi="ar-SA"/>
+              </w:rPr>
+            </w:pPr>
+            <w:r>
+              <w:rPr>
+                <w:rFonts w:eastAsia="ＭＳ 明朝" w:cs=""/>
+                <w:kern w:val="0"/>
+                <w:sz w:val="22"/>
+                <w:szCs w:val="22"/>
+                <w:lang w:val="es-ES" w:eastAsia="en-US" w:bidi="ar-SA"/>
+              </w:rPr>
+              <w:t>Asumiendo que se está en un directorio que pertenece a un sistema de archivos cuyo tamaño de bloque es de 4KiB como es típico de ext4, entonces el tamaño del archivo podría ser de entre 8KiB + 1B y 12KiB</w:t>
+            </w:r>
+          </w:p>
+          <w:p>
+            <w:pPr>
+              <w:pStyle w:val="Normal"/>
               <w:widowControl/>
               <w:spacing w:lineRule="auto" w:line="240" w:before="0" w:after="0"/>
               <w:jc w:val="left"/>
               <w:rPr>
                 <w:rFonts w:ascii="Cambria" w:hAnsi="Cambria" w:eastAsia="ＭＳ 明朝" w:cs=""/>
-                <w:kern w:val="0"/>
-                <w:sz w:val="22"/>
-                <w:szCs w:val="22"/>
-                <w:lang w:val="es-ES" w:eastAsia="en-US" w:bidi="ar-SA"/>
+                <w:color w:val="32CD32"/>
+                <w:kern w:val="0"/>
+                <w:szCs w:val="22"/>
+                <w:lang w:val="en-US" w:eastAsia="en-US" w:bidi="ar-SA"/>
               </w:rPr>
             </w:pPr>
             <w:r>
               <w:rPr>
                 <w:rFonts w:eastAsia="ＭＳ 明朝" w:cs=""/>
-                <w:kern w:val="0"/>
-                <w:sz w:val="22"/>
-                <w:szCs w:val="22"/>
-                <w:lang w:val="es-ES" w:eastAsia="en-US" w:bidi="ar-SA"/>
-              </w:rPr>
-              <w:t>Asumiendo que se está en un directorio que pertenece a un sistema de archivos cuyo tamaño de bloque es de 4KiB como es típico de ext4, entonces el tamaño del archivo podría ser de entre 8KiB + 1B y 12KiB</w:t>
+                <w:color w:val="32CD32"/>
+                <w:kern w:val="0"/>
+                <w:sz w:val="16"/>
+                <w:szCs w:val="22"/>
+                <w:lang w:val="es-ES" w:eastAsia="en-US" w:bidi="ar-SA"/>
+              </w:rPr>
+              <w:t>Estará entre 8193 bytes y 12288 bytes</w:t>
             </w:r>
           </w:p>
         </w:tc>
@@ -3775,7 +4467,8 @@
           <w:p>
             <w:pPr>
               <w:pStyle w:val="Normal"/>
-              <w:widowControl/>
+              <w:widowControl w:val="false"/>
+              <w:suppressAutoHyphens w:val="true"/>
               <w:spacing w:lineRule="auto" w:line="240" w:before="0" w:after="0"/>
               <w:jc w:val="left"/>
               <w:rPr>
@@ -3807,22 +4500,49 @@
           <w:p>
             <w:pPr>
               <w:pStyle w:val="Normal"/>
+              <w:widowControl w:val="false"/>
+              <w:suppressAutoHyphens w:val="true"/>
+              <w:spacing w:lineRule="auto" w:line="240" w:before="0" w:after="0"/>
+              <w:jc w:val="left"/>
+              <w:rPr>
+                <w:rFonts w:ascii="Cambria" w:hAnsi="Cambria" w:eastAsia="ＭＳ 明朝" w:cs=""/>
+                <w:kern w:val="0"/>
+                <w:sz w:val="22"/>
+                <w:szCs w:val="22"/>
+                <w:lang w:val="es-ES" w:eastAsia="en-US" w:bidi="ar-SA"/>
+              </w:rPr>
+            </w:pPr>
+            <w:r>
+              <w:rPr>
+                <w:rFonts w:eastAsia="ＭＳ 明朝" w:cs=""/>
+                <w:kern w:val="0"/>
+                <w:sz w:val="22"/>
+                <w:szCs w:val="22"/>
+                <w:lang w:val="es-ES" w:eastAsia="en-US" w:bidi="ar-SA"/>
+              </w:rPr>
+              <w:t>chmod 770 practicas</w:t>
+            </w:r>
+          </w:p>
+          <w:p>
+            <w:pPr>
+              <w:pStyle w:val="Normal"/>
               <w:widowControl/>
               <w:spacing w:lineRule="auto" w:line="240" w:before="0" w:after="0"/>
               <w:jc w:val="left"/>
               <w:rPr>
                 <w:rFonts w:ascii="Cambria" w:hAnsi="Cambria" w:eastAsia="ＭＳ 明朝" w:cs=""/>
-                <w:kern w:val="0"/>
-                <w:sz w:val="22"/>
-                <w:szCs w:val="22"/>
-                <w:lang w:val="es-ES" w:eastAsia="en-US" w:bidi="ar-SA"/>
+                <w:color w:val="32CD32"/>
+                <w:kern w:val="0"/>
+                <w:szCs w:val="22"/>
+                <w:lang w:val="en-US" w:eastAsia="en-US" w:bidi="ar-SA"/>
               </w:rPr>
             </w:pPr>
             <w:r>
               <w:rPr>
                 <w:rFonts w:eastAsia="ＭＳ 明朝" w:cs=""/>
-                <w:kern w:val="0"/>
-                <w:sz w:val="22"/>
+                <w:color w:val="32CD32"/>
+                <w:kern w:val="0"/>
+                <w:sz w:val="16"/>
                 <w:szCs w:val="22"/>
                 <w:lang w:val="es-ES" w:eastAsia="en-US" w:bidi="ar-SA"/>
               </w:rPr>
@@ -3841,7 +4561,8 @@
           <w:p>
             <w:pPr>
               <w:pStyle w:val="Normal"/>
-              <w:widowControl/>
+              <w:widowControl w:val="false"/>
+              <w:suppressAutoHyphens w:val="true"/>
               <w:spacing w:lineRule="auto" w:line="240" w:before="0" w:after="0"/>
               <w:jc w:val="left"/>
               <w:rPr>
@@ -3873,20 +4594,18 @@
           <w:p>
             <w:pPr>
               <w:pStyle w:val="Normal"/>
-              <w:widowControl/>
+              <w:widowControl w:val="false"/>
+              <w:suppressAutoHyphens w:val="true"/>
               <w:spacing w:lineRule="auto" w:line="240" w:before="0" w:after="0"/>
               <w:jc w:val="left"/>
               <w:rPr>
-                <w:rFonts w:ascii="Cambria" w:hAnsi="Cambria" w:eastAsia="ＭＳ 明朝" w:cs=""/>
-                <w:kern w:val="0"/>
-                <w:sz w:val="22"/>
-                <w:szCs w:val="22"/>
-                <w:lang w:val="es-ES" w:eastAsia="en-US" w:bidi="ar-SA"/>
+                <w:color w:val="32CD32"/>
               </w:rPr>
             </w:pPr>
             <w:r>
               <w:rPr>
                 <w:rFonts w:eastAsia="ＭＳ 明朝" w:cs=""/>
+                <w:color w:val="32CD32"/>
                 <w:kern w:val="0"/>
                 <w:sz w:val="22"/>
                 <w:szCs w:val="22"/>
@@ -3907,7 +4626,8 @@
           <w:p>
             <w:pPr>
               <w:pStyle w:val="Normal"/>
-              <w:widowControl/>
+              <w:widowControl w:val="false"/>
+              <w:suppressAutoHyphens w:val="true"/>
               <w:spacing w:lineRule="auto" w:line="240" w:before="0" w:after="0"/>
               <w:jc w:val="left"/>
               <w:rPr>
@@ -3939,7 +4659,8 @@
           <w:p>
             <w:pPr>
               <w:pStyle w:val="Normal"/>
-              <w:widowControl/>
+              <w:widowControl w:val="false"/>
+              <w:suppressAutoHyphens w:val="true"/>
               <w:spacing w:lineRule="auto" w:line="240" w:before="0" w:after="0"/>
               <w:jc w:val="left"/>
               <w:rPr>
@@ -4096,7 +4817,8 @@
           <w:p>
             <w:pPr>
               <w:pStyle w:val="Normal"/>
-              <w:widowControl/>
+              <w:widowControl w:val="false"/>
+              <w:suppressAutoHyphens w:val="true"/>
               <w:spacing w:lineRule="auto" w:line="240" w:before="0" w:after="0"/>
               <w:jc w:val="left"/>
               <w:rPr>
@@ -4128,7 +4850,8 @@
           <w:p>
             <w:pPr>
               <w:pStyle w:val="Normal"/>
-              <w:widowControl/>
+              <w:widowControl w:val="false"/>
+              <w:suppressAutoHyphens w:val="true"/>
               <w:spacing w:lineRule="auto" w:line="240" w:before="0" w:after="0"/>
               <w:jc w:val="left"/>
               <w:rPr>
@@ -4163,7 +4886,8 @@
           <w:p>
             <w:pPr>
               <w:pStyle w:val="Normal"/>
-              <w:widowControl/>
+              <w:widowControl w:val="false"/>
+              <w:suppressAutoHyphens w:val="true"/>
               <w:spacing w:lineRule="auto" w:line="240" w:before="0" w:after="0"/>
               <w:jc w:val="left"/>
               <w:rPr>
@@ -4195,7 +4919,8 @@
           <w:p>
             <w:pPr>
               <w:pStyle w:val="Normal"/>
-              <w:widowControl/>
+              <w:widowControl w:val="false"/>
+              <w:suppressAutoHyphens w:val="true"/>
               <w:spacing w:lineRule="auto" w:line="240" w:before="0" w:after="0"/>
               <w:jc w:val="left"/>
               <w:rPr>
@@ -4215,6 +4940,52 @@
                 <w:lang w:val="es-ES" w:eastAsia="en-US" w:bidi="ar-SA"/>
               </w:rPr>
               <w:t>df -h -t ext4 asumiendo que /dev/sda2 es ext4</w:t>
+            </w:r>
+          </w:p>
+          <w:p>
+            <w:pPr>
+              <w:pStyle w:val="Normal"/>
+              <w:widowControl w:val="false"/>
+              <w:suppressAutoHyphens w:val="true"/>
+              <w:spacing w:lineRule="auto" w:line="240" w:before="0" w:after="0"/>
+              <w:jc w:val="left"/>
+              <w:rPr>
+                <w:rFonts w:ascii="Cambria" w:hAnsi="Cambria" w:eastAsia="ＭＳ 明朝" w:cs=""/>
+                <w:kern w:val="0"/>
+                <w:sz w:val="22"/>
+                <w:szCs w:val="22"/>
+                <w:lang w:val="es-ES" w:eastAsia="en-US" w:bidi="ar-SA"/>
+              </w:rPr>
+            </w:pPr>
+            <w:r>
+              <w:rPr>
+                <w:rFonts w:eastAsia="ＭＳ 明朝" w:cs=""/>
+                <w:kern w:val="0"/>
+                <w:sz w:val="22"/>
+                <w:szCs w:val="22"/>
+                <w:lang w:val="es-ES" w:eastAsia="en-US" w:bidi="ar-SA"/>
+              </w:rPr>
+              <w:t xml:space="preserve">df -h solo, si / es el unico </w:t>
+            </w:r>
+            <w:r>
+              <w:rPr>
+                <w:rFonts w:eastAsia="ＭＳ 明朝" w:cs=""/>
+                <w:kern w:val="0"/>
+                <w:sz w:val="22"/>
+                <w:szCs w:val="22"/>
+                <w:lang w:val="es-ES" w:eastAsia="en-US" w:bidi="ar-SA"/>
+              </w:rPr>
+              <w:t>montado</w:t>
+            </w:r>
+            <w:r>
+              <w:rPr>
+                <w:rFonts w:eastAsia="ＭＳ 明朝" w:cs=""/>
+                <w:kern w:val="0"/>
+                <w:sz w:val="22"/>
+                <w:szCs w:val="22"/>
+                <w:lang w:val="es-ES" w:eastAsia="en-US" w:bidi="ar-SA"/>
+              </w:rPr>
+              <w:t>, cosa que es imposible</w:t>
             </w:r>
           </w:p>
           <w:p>
@@ -4225,21 +4996,22 @@
               <w:jc w:val="left"/>
               <w:rPr>
                 <w:rFonts w:ascii="Cambria" w:hAnsi="Cambria" w:eastAsia="ＭＳ 明朝" w:cs=""/>
-                <w:kern w:val="0"/>
-                <w:sz w:val="22"/>
-                <w:szCs w:val="22"/>
-                <w:lang w:val="es-ES" w:eastAsia="en-US" w:bidi="ar-SA"/>
+                <w:color w:val="32CD32"/>
+                <w:kern w:val="0"/>
+                <w:szCs w:val="22"/>
+                <w:lang w:val="en-US" w:eastAsia="en-US" w:bidi="ar-SA"/>
               </w:rPr>
             </w:pPr>
             <w:r>
               <w:rPr>
                 <w:rFonts w:eastAsia="ＭＳ 明朝" w:cs=""/>
-                <w:kern w:val="0"/>
-                <w:sz w:val="22"/>
-                <w:szCs w:val="22"/>
-                <w:lang w:val="es-ES" w:eastAsia="en-US" w:bidi="ar-SA"/>
-              </w:rPr>
-              <w:t>df -h solo, si / es el unico mounted, cosa que es imposible</w:t>
+                <w:color w:val="32CD32"/>
+                <w:kern w:val="0"/>
+                <w:sz w:val="16"/>
+                <w:szCs w:val="22"/>
+                <w:lang w:val="es-ES" w:eastAsia="en-US" w:bidi="ar-SA"/>
+              </w:rPr>
+              <w:t>df -h o df</w:t>
             </w:r>
           </w:p>
         </w:tc>
@@ -4254,7 +5026,8 @@
           <w:p>
             <w:pPr>
               <w:pStyle w:val="Normal"/>
-              <w:widowControl/>
+              <w:widowControl w:val="false"/>
+              <w:suppressAutoHyphens w:val="true"/>
               <w:spacing w:lineRule="auto" w:line="240" w:before="0" w:after="0"/>
               <w:jc w:val="left"/>
               <w:rPr>
@@ -4286,26 +5059,53 @@
           <w:p>
             <w:pPr>
               <w:pStyle w:val="Normal"/>
+              <w:widowControl w:val="false"/>
+              <w:suppressAutoHyphens w:val="true"/>
+              <w:spacing w:lineRule="auto" w:line="240" w:before="0" w:after="0"/>
+              <w:jc w:val="left"/>
+              <w:rPr>
+                <w:rFonts w:ascii="Cambria" w:hAnsi="Cambria" w:eastAsia="ＭＳ 明朝" w:cs=""/>
+                <w:kern w:val="0"/>
+                <w:sz w:val="22"/>
+                <w:szCs w:val="22"/>
+                <w:lang w:val="es-ES" w:eastAsia="en-US" w:bidi="ar-SA"/>
+              </w:rPr>
+            </w:pPr>
+            <w:r>
+              <w:rPr>
+                <w:rFonts w:eastAsia="ＭＳ 明朝" w:cs=""/>
+                <w:kern w:val="0"/>
+                <w:sz w:val="22"/>
+                <w:szCs w:val="22"/>
+                <w:lang w:val="es-ES" w:eastAsia="en-US" w:bidi="ar-SA"/>
+              </w:rPr>
+              <w:t>Expresa el tipo de sistema de archivos, tamaño, uso y punto de montaje de los mounts actuales del sistema</w:t>
+            </w:r>
+          </w:p>
+          <w:p>
+            <w:pPr>
+              <w:pStyle w:val="Normal"/>
               <w:widowControl/>
               <w:spacing w:lineRule="auto" w:line="240" w:before="0" w:after="0"/>
               <w:jc w:val="left"/>
               <w:rPr>
                 <w:rFonts w:ascii="Cambria" w:hAnsi="Cambria" w:eastAsia="ＭＳ 明朝" w:cs=""/>
-                <w:kern w:val="0"/>
-                <w:sz w:val="22"/>
-                <w:szCs w:val="22"/>
-                <w:lang w:val="es-ES" w:eastAsia="en-US" w:bidi="ar-SA"/>
+                <w:color w:val="32CD32"/>
+                <w:kern w:val="0"/>
+                <w:szCs w:val="22"/>
+                <w:lang w:val="en-US" w:eastAsia="en-US" w:bidi="ar-SA"/>
               </w:rPr>
             </w:pPr>
             <w:r>
               <w:rPr>
                 <w:rFonts w:eastAsia="ＭＳ 明朝" w:cs=""/>
-                <w:kern w:val="0"/>
-                <w:sz w:val="22"/>
-                <w:szCs w:val="22"/>
-                <w:lang w:val="es-ES" w:eastAsia="en-US" w:bidi="ar-SA"/>
-              </w:rPr>
-              <w:t>Expresa el tipo de sistema de archivos, tamaño, uso y punto de montaje de los mounts actuales del sistema</w:t>
+                <w:color w:val="32CD32"/>
+                <w:kern w:val="0"/>
+                <w:sz w:val="16"/>
+                <w:szCs w:val="22"/>
+                <w:lang w:val="es-ES" w:eastAsia="en-US" w:bidi="ar-SA"/>
+              </w:rPr>
+              <w:t>La orden df nos informa del uso del espacio de un sistema de ficheros, informando partición, punto de montaje, tamaño, cantidad disponible y usada</w:t>
             </w:r>
           </w:p>
         </w:tc>
@@ -4320,7 +5120,8 @@
           <w:p>
             <w:pPr>
               <w:pStyle w:val="Normal"/>
-              <w:widowControl/>
+              <w:widowControl w:val="false"/>
+              <w:suppressAutoHyphens w:val="true"/>
               <w:spacing w:lineRule="auto" w:line="240" w:before="0" w:after="0"/>
               <w:jc w:val="left"/>
               <w:rPr>
@@ -4352,26 +5153,79 @@
           <w:p>
             <w:pPr>
               <w:pStyle w:val="Normal"/>
+              <w:widowControl w:val="false"/>
+              <w:suppressAutoHyphens w:val="true"/>
+              <w:spacing w:lineRule="auto" w:line="240" w:before="0" w:after="0"/>
+              <w:jc w:val="left"/>
+              <w:rPr>
+                <w:rFonts w:ascii="Cambria" w:hAnsi="Cambria" w:eastAsia="ＭＳ 明朝" w:cs=""/>
+                <w:kern w:val="0"/>
+                <w:sz w:val="22"/>
+                <w:szCs w:val="22"/>
+                <w:lang w:val="es-ES" w:eastAsia="en-US" w:bidi="ar-SA"/>
+              </w:rPr>
+            </w:pPr>
+            <w:r>
+              <w:rPr>
+                <w:rFonts w:eastAsia="ＭＳ 明朝" w:cs=""/>
+                <w:kern w:val="0"/>
+                <w:sz w:val="22"/>
+                <w:szCs w:val="22"/>
+                <w:lang w:val="es-ES" w:eastAsia="en-US" w:bidi="ar-SA"/>
+              </w:rPr>
+              <w:t>ps -eo user,pid,ppid,c,sz,rss,psr,stime,tty,time,cmd</w:t>
+            </w:r>
+          </w:p>
+          <w:p>
+            <w:pPr>
+              <w:pStyle w:val="Normal"/>
               <w:widowControl/>
               <w:spacing w:lineRule="auto" w:line="240" w:before="0" w:after="0"/>
               <w:jc w:val="left"/>
               <w:rPr>
                 <w:rFonts w:ascii="Cambria" w:hAnsi="Cambria" w:eastAsia="ＭＳ 明朝" w:cs=""/>
-                <w:kern w:val="0"/>
-                <w:sz w:val="22"/>
-                <w:szCs w:val="22"/>
-                <w:lang w:val="es-ES" w:eastAsia="en-US" w:bidi="ar-SA"/>
+                <w:color w:val="32CD32"/>
+                <w:kern w:val="0"/>
+                <w:szCs w:val="22"/>
+                <w:lang w:val="en-US" w:eastAsia="en-US" w:bidi="ar-SA"/>
               </w:rPr>
             </w:pPr>
             <w:r>
               <w:rPr>
                 <w:rFonts w:eastAsia="ＭＳ 明朝" w:cs=""/>
-                <w:kern w:val="0"/>
-                <w:sz w:val="22"/>
-                <w:szCs w:val="22"/>
-                <w:lang w:val="es-ES" w:eastAsia="en-US" w:bidi="ar-SA"/>
-              </w:rPr>
-              <w:t>ps -eo user,pid,ppid,c,sz,rss,psr,stime,tty,time,cmd</w:t>
+                <w:color w:val="32CD32"/>
+                <w:kern w:val="0"/>
+                <w:sz w:val="16"/>
+                <w:szCs w:val="22"/>
+                <w:lang w:val="es-ES" w:eastAsia="en-US" w:bidi="ar-SA"/>
+              </w:rPr>
+              <w:t>ps -Af</w:t>
+            </w:r>
+          </w:p>
+          <w:p>
+            <w:pPr>
+              <w:pStyle w:val="Normal"/>
+              <w:widowControl/>
+              <w:spacing w:lineRule="auto" w:line="240" w:before="0" w:after="0"/>
+              <w:jc w:val="left"/>
+              <w:rPr>
+                <w:rFonts w:ascii="Cambria" w:hAnsi="Cambria" w:eastAsia="ＭＳ 明朝" w:cs=""/>
+                <w:color w:val="000000"/>
+                <w:kern w:val="0"/>
+                <w:szCs w:val="22"/>
+                <w:lang w:val="en-US" w:eastAsia="en-US" w:bidi="ar-SA"/>
+              </w:rPr>
+            </w:pPr>
+            <w:r>
+              <w:rPr>
+                <w:rFonts w:eastAsia="ＭＳ 明朝" w:cs=""/>
+                <w:color w:val="000000"/>
+                <w:kern w:val="0"/>
+                <w:sz w:val="16"/>
+                <w:szCs w:val="22"/>
+                <w:lang w:val="es-ES" w:eastAsia="en-US" w:bidi="ar-SA"/>
+              </w:rPr>
+              <w:t>El comportamiento de ps depende de la distribución y implementación exacta, en mi sistema Debian ps -Af omite RSS y PSR, asi que con ayuda de su manpage usé el switch -o para que se pareciera lo mas posible a la captura.</w:t>
             </w:r>
           </w:p>
         </w:tc>
@@ -4386,7 +5240,8 @@
           <w:p>
             <w:pPr>
               <w:pStyle w:val="Normal"/>
-              <w:widowControl/>
+              <w:widowControl w:val="false"/>
+              <w:suppressAutoHyphens w:val="true"/>
               <w:spacing w:lineRule="auto" w:line="240" w:before="0" w:after="0"/>
               <w:jc w:val="left"/>
               <w:rPr>
@@ -4418,26 +5273,73 @@
           <w:p>
             <w:pPr>
               <w:pStyle w:val="Normal"/>
+              <w:widowControl w:val="false"/>
+              <w:suppressAutoHyphens w:val="true"/>
+              <w:spacing w:lineRule="auto" w:line="240" w:before="0" w:after="0"/>
+              <w:jc w:val="left"/>
+              <w:rPr/>
+            </w:pPr>
+            <w:r>
+              <w:rPr>
+                <w:rFonts w:eastAsia="ＭＳ 明朝" w:cs=""/>
+                <w:kern w:val="0"/>
+                <w:sz w:val="22"/>
+                <w:szCs w:val="22"/>
+                <w:lang w:val="es-ES" w:eastAsia="en-US" w:bidi="ar-SA"/>
+              </w:rPr>
+              <w:t>3922</w:t>
+            </w:r>
+          </w:p>
+          <w:p>
+            <w:pPr>
+              <w:pStyle w:val="Normal"/>
               <w:widowControl/>
               <w:spacing w:lineRule="auto" w:line="240" w:before="0" w:after="0"/>
               <w:jc w:val="left"/>
               <w:rPr>
                 <w:rFonts w:ascii="Cambria" w:hAnsi="Cambria" w:eastAsia="ＭＳ 明朝" w:cs=""/>
-                <w:kern w:val="0"/>
-                <w:sz w:val="22"/>
-                <w:szCs w:val="22"/>
-                <w:lang w:val="es-ES" w:eastAsia="en-US" w:bidi="ar-SA"/>
+                <w:color w:val="32CD32"/>
+                <w:kern w:val="0"/>
+                <w:szCs w:val="22"/>
+                <w:lang w:val="en-US" w:eastAsia="en-US" w:bidi="ar-SA"/>
               </w:rPr>
             </w:pPr>
             <w:r>
               <w:rPr>
                 <w:rFonts w:eastAsia="ＭＳ 明朝" w:cs=""/>
-                <w:kern w:val="0"/>
-                <w:sz w:val="22"/>
-                <w:szCs w:val="22"/>
-                <w:lang w:val="es-ES" w:eastAsia="en-US" w:bidi="ar-SA"/>
-              </w:rPr>
-              <w:t>3922</w:t>
+                <w:color w:val="32CD32"/>
+                <w:kern w:val="0"/>
+                <w:sz w:val="16"/>
+                <w:szCs w:val="22"/>
+                <w:lang w:val="es-ES" w:eastAsia="en-US" w:bidi="ar-SA"/>
+              </w:rPr>
+              <w:t>El proceso con PID 3922 que muy probablemente será el proceso del intérprete de órdenes (bash).</w:t>
+            </w:r>
+          </w:p>
+          <w:p>
+            <w:pPr>
+              <w:pStyle w:val="Normal"/>
+              <w:widowControl/>
+              <w:spacing w:lineRule="auto" w:line="240" w:before="0" w:after="0"/>
+              <w:jc w:val="left"/>
+              <w:rPr>
+                <w:rFonts w:ascii="Cambria" w:hAnsi="Cambria" w:eastAsia="ＭＳ 明朝" w:cs=""/>
+                <w:color w:val="000000"/>
+                <w:kern w:val="0"/>
+                <w:szCs w:val="22"/>
+                <w:lang w:val="en-US" w:eastAsia="en-US" w:bidi="ar-SA"/>
+              </w:rPr>
+            </w:pPr>
+            <w:r>
+              <w:rPr>
+                <w:rFonts w:eastAsia="ＭＳ 明朝" w:cs=""/>
+                <w:color w:val="000000"/>
+                <w:kern w:val="0"/>
+                <w:sz w:val="16"/>
+                <w:szCs w:val="22"/>
+                <w:lang w:val="es-ES" w:eastAsia="en-US" w:bidi="ar-SA"/>
+              </w:rPr>
+              <w:t>Solo digo el PID, no especulo sobre quien lo lanza ya que podría ser un shell, un componente del Desktop Enviroment, un servicio en init, un crontab, cualquier cosa</w:t>
             </w:r>
           </w:p>
         </w:tc>
@@ -4452,7 +5354,8 @@
           <w:p>
             <w:pPr>
               <w:pStyle w:val="Normal"/>
-              <w:widowControl/>
+              <w:widowControl w:val="false"/>
+              <w:suppressAutoHyphens w:val="true"/>
               <w:spacing w:lineRule="auto" w:line="240" w:before="0" w:after="0"/>
               <w:jc w:val="left"/>
               <w:rPr>
@@ -4484,26 +5387,53 @@
           <w:p>
             <w:pPr>
               <w:pStyle w:val="Normal"/>
+              <w:widowControl w:val="false"/>
+              <w:suppressAutoHyphens w:val="true"/>
+              <w:spacing w:lineRule="auto" w:line="240" w:before="0" w:after="0"/>
+              <w:jc w:val="left"/>
+              <w:rPr>
+                <w:rFonts w:ascii="Cambria" w:hAnsi="Cambria" w:eastAsia="ＭＳ 明朝" w:cs=""/>
+                <w:kern w:val="0"/>
+                <w:sz w:val="22"/>
+                <w:szCs w:val="22"/>
+                <w:lang w:val="es-ES" w:eastAsia="en-US" w:bidi="ar-SA"/>
+              </w:rPr>
+            </w:pPr>
+            <w:r>
+              <w:rPr>
+                <w:rFonts w:eastAsia="ＭＳ 明朝" w:cs=""/>
+                <w:kern w:val="0"/>
+                <w:sz w:val="22"/>
+                <w:szCs w:val="22"/>
+                <w:lang w:val="es-ES" w:eastAsia="en-US" w:bidi="ar-SA"/>
+              </w:rPr>
+              <w:t>Como fue lanzado el proceso, el argv</w:t>
+            </w:r>
+          </w:p>
+          <w:p>
+            <w:pPr>
+              <w:pStyle w:val="Normal"/>
               <w:widowControl/>
               <w:spacing w:lineRule="auto" w:line="240" w:before="0" w:after="0"/>
               <w:jc w:val="left"/>
               <w:rPr>
                 <w:rFonts w:ascii="Cambria" w:hAnsi="Cambria" w:eastAsia="ＭＳ 明朝" w:cs=""/>
-                <w:kern w:val="0"/>
-                <w:sz w:val="22"/>
-                <w:szCs w:val="22"/>
-                <w:lang w:val="es-ES" w:eastAsia="en-US" w:bidi="ar-SA"/>
+                <w:color w:val="32CD32"/>
+                <w:kern w:val="0"/>
+                <w:szCs w:val="22"/>
+                <w:lang w:val="en-US" w:eastAsia="en-US" w:bidi="ar-SA"/>
               </w:rPr>
             </w:pPr>
             <w:r>
               <w:rPr>
                 <w:rFonts w:eastAsia="ＭＳ 明朝" w:cs=""/>
-                <w:kern w:val="0"/>
-                <w:sz w:val="22"/>
-                <w:szCs w:val="22"/>
-                <w:lang w:val="es-ES" w:eastAsia="en-US" w:bidi="ar-SA"/>
-              </w:rPr>
-              <w:t>Como fue lanzado el proceso, el argv</w:t>
+                <w:color w:val="32CD32"/>
+                <w:kern w:val="0"/>
+                <w:sz w:val="16"/>
+                <w:szCs w:val="22"/>
+                <w:lang w:val="es-ES" w:eastAsia="en-US" w:bidi="ar-SA"/>
+              </w:rPr>
+              <w:t>Nombre del comando o programa usado para lanzar ese proceso</w:t>
             </w:r>
           </w:p>
         </w:tc>
@@ -4518,7 +5448,8 @@
           <w:p>
             <w:pPr>
               <w:pStyle w:val="Normal"/>
-              <w:widowControl/>
+              <w:widowControl w:val="false"/>
+              <w:suppressAutoHyphens w:val="true"/>
               <w:spacing w:lineRule="auto" w:line="240" w:before="0" w:after="0"/>
               <w:jc w:val="left"/>
               <w:rPr>
@@ -4550,7 +5481,8 @@
           <w:p>
             <w:pPr>
               <w:pStyle w:val="Normal"/>
-              <w:widowControl/>
+              <w:widowControl w:val="false"/>
+              <w:suppressAutoHyphens w:val="true"/>
               <w:spacing w:lineRule="auto" w:line="240" w:before="0" w:after="0"/>
               <w:jc w:val="left"/>
               <w:rPr>
@@ -4569,7 +5501,58 @@
                 <w:szCs w:val="22"/>
                 <w:lang w:val="es-ES" w:eastAsia="en-US" w:bidi="ar-SA"/>
               </w:rPr>
-              <w:t>kill 4639</w:t>
+              <w:t>k</w:t>
+            </w:r>
+            <w:r>
+              <w:rPr>
+                <w:rFonts w:eastAsia="ＭＳ 明朝" w:cs=""/>
+                <w:kern w:val="0"/>
+                <w:sz w:val="22"/>
+                <w:szCs w:val="22"/>
+                <w:lang w:val="es-ES" w:eastAsia="en-US" w:bidi="ar-SA"/>
+              </w:rPr>
+              <w:t>ill 4639</w:t>
+            </w:r>
+            <w:r>
+              <w:rPr>
+                <w:rFonts w:eastAsia="ＭＳ 明朝" w:cs=""/>
+                <w:kern w:val="0"/>
+                <w:sz w:val="22"/>
+                <w:szCs w:val="22"/>
+                <w:lang w:val="es-ES" w:eastAsia="en-US" w:bidi="ar-SA"/>
+              </w:rPr>
+              <w:br/>
+            </w:r>
+            <w:r>
+              <w:rPr>
+                <w:rFonts w:eastAsia="ＭＳ 明朝" w:cs=""/>
+                <w:color w:val="32CD32"/>
+                <w:kern w:val="0"/>
+                <w:sz w:val="16"/>
+                <w:szCs w:val="22"/>
+                <w:lang w:val="en-US" w:eastAsia="en-US" w:bidi="ar-SA"/>
+              </w:rPr>
+              <w:t>kill -9 PID.</w:t>
+            </w:r>
+          </w:p>
+          <w:p>
+            <w:pPr>
+              <w:pStyle w:val="Normal"/>
+              <w:widowControl w:val="false"/>
+              <w:suppressAutoHyphens w:val="true"/>
+              <w:spacing w:lineRule="auto" w:line="240" w:before="0" w:after="0"/>
+              <w:jc w:val="left"/>
+              <w:rPr>
+                <w:color w:val="000000"/>
+              </w:rPr>
+            </w:pPr>
+            <w:r>
+              <w:rPr>
+                <w:color w:val="000000"/>
+              </w:rPr>
+              <w:t>Aquí el resuelto omite el PID del proceso</w:t>
+              <w:br/>
+              <w:t>Y en este caso no es necesario indicar SIGKILL, ya que el programa responderá cerrandose correctamente a SIGTERM que es la señal default que kill envía.</w:t>
             </w:r>
           </w:p>
         </w:tc>
@@ -4584,7 +5567,8 @@
           <w:p>
             <w:pPr>
               <w:pStyle w:val="Normal"/>
-              <w:widowControl/>
+              <w:widowControl w:val="false"/>
+              <w:suppressAutoHyphens w:val="true"/>
               <w:spacing w:lineRule="auto" w:line="240" w:before="0" w:after="0"/>
               <w:jc w:val="left"/>
               <w:rPr>
@@ -4604,7 +5588,6 @@
                 <w:lang w:val="es-ES" w:eastAsia="en-US" w:bidi="ar-SA"/>
               </w:rPr>
               <w:t>Sabiendo que en el directorio de trabajo actual hay un directorio llamado Docencia, indicar qué orden tendría que ejecutar el usuario clara para obtener un listado largo de todos los ficheros de ese directorio que su nombre empiece con una de las letras a, b, c, d y como extensión .txt o .pdf.</w:t>
-              <w:br/>
             </w:r>
           </w:p>
         </w:tc>
@@ -4616,26 +5599,79 @@
           <w:p>
             <w:pPr>
               <w:pStyle w:val="Normal"/>
+              <w:widowControl w:val="false"/>
+              <w:suppressAutoHyphens w:val="true"/>
+              <w:spacing w:lineRule="auto" w:line="240" w:before="0" w:after="0"/>
+              <w:jc w:val="left"/>
+              <w:rPr>
+                <w:rFonts w:ascii="Cambria" w:hAnsi="Cambria" w:eastAsia="ＭＳ 明朝" w:cs=""/>
+                <w:kern w:val="0"/>
+                <w:sz w:val="22"/>
+                <w:szCs w:val="22"/>
+                <w:lang w:val="es-ES" w:eastAsia="en-US" w:bidi="ar-SA"/>
+              </w:rPr>
+            </w:pPr>
+            <w:r>
+              <w:rPr>
+                <w:rFonts w:eastAsia="ＭＳ 明朝" w:cs=""/>
+                <w:kern w:val="0"/>
+                <w:sz w:val="22"/>
+                <w:szCs w:val="22"/>
+                <w:lang w:val="es-ES" w:eastAsia="en-US" w:bidi="ar-SA"/>
+              </w:rPr>
+              <w:t>ls -la Docencia/[a-d]*{.txt,.pdf}</w:t>
+            </w:r>
+          </w:p>
+          <w:p>
+            <w:pPr>
+              <w:pStyle w:val="Normal"/>
               <w:widowControl/>
               <w:spacing w:lineRule="auto" w:line="240" w:before="0" w:after="0"/>
               <w:jc w:val="left"/>
               <w:rPr>
                 <w:rFonts w:ascii="Cambria" w:hAnsi="Cambria" w:eastAsia="ＭＳ 明朝" w:cs=""/>
-                <w:kern w:val="0"/>
-                <w:sz w:val="22"/>
-                <w:szCs w:val="22"/>
-                <w:lang w:val="es-ES" w:eastAsia="en-US" w:bidi="ar-SA"/>
+                <w:color w:val="32CD32"/>
+                <w:kern w:val="0"/>
+                <w:szCs w:val="22"/>
+                <w:lang w:val="en-US" w:eastAsia="en-US" w:bidi="ar-SA"/>
               </w:rPr>
             </w:pPr>
             <w:r>
               <w:rPr>
                 <w:rFonts w:eastAsia="ＭＳ 明朝" w:cs=""/>
-                <w:kern w:val="0"/>
-                <w:sz w:val="22"/>
-                <w:szCs w:val="22"/>
-                <w:lang w:val="es-ES" w:eastAsia="en-US" w:bidi="ar-SA"/>
-              </w:rPr>
-              <w:t>ls -la Docencia/[a-d]*{.txt,.pdf}</w:t>
+                <w:color w:val="32CD32"/>
+                <w:kern w:val="0"/>
+                <w:sz w:val="16"/>
+                <w:szCs w:val="22"/>
+                <w:lang w:val="es-ES" w:eastAsia="en-US" w:bidi="ar-SA"/>
+              </w:rPr>
+              <w:t>ls -l Docencia/[a-d]*.{txt,pdf}</w:t>
+            </w:r>
+          </w:p>
+          <w:p>
+            <w:pPr>
+              <w:pStyle w:val="Normal"/>
+              <w:widowControl/>
+              <w:spacing w:lineRule="auto" w:line="240" w:before="0" w:after="0"/>
+              <w:jc w:val="left"/>
+              <w:rPr>
+                <w:rFonts w:ascii="Cambria" w:hAnsi="Cambria" w:eastAsia="ＭＳ 明朝" w:cs=""/>
+                <w:color w:val="000000"/>
+                <w:kern w:val="0"/>
+                <w:szCs w:val="22"/>
+                <w:lang w:val="en-US" w:eastAsia="en-US" w:bidi="ar-SA"/>
+              </w:rPr>
+            </w:pPr>
+            <w:r>
+              <w:rPr>
+                <w:rFonts w:eastAsia="ＭＳ 明朝" w:cs=""/>
+                <w:color w:val="000000"/>
+                <w:kern w:val="0"/>
+                <w:sz w:val="16"/>
+                <w:szCs w:val="22"/>
+                <w:lang w:val="es-ES" w:eastAsia="en-US" w:bidi="ar-SA"/>
+              </w:rPr>
+              <w:t>Todos los ficheros incluye los ocultos</w:t>
             </w:r>
           </w:p>
         </w:tc>
@@ -4650,7 +5686,8 @@
           <w:p>
             <w:pPr>
               <w:pStyle w:val="Normal"/>
-              <w:widowControl/>
+              <w:widowControl w:val="false"/>
+              <w:suppressAutoHyphens w:val="true"/>
               <w:spacing w:lineRule="auto" w:line="240" w:before="0" w:after="0"/>
               <w:jc w:val="left"/>
               <w:rPr>
@@ -4682,26 +5719,53 @@
           <w:p>
             <w:pPr>
               <w:pStyle w:val="Normal"/>
+              <w:widowControl w:val="false"/>
+              <w:suppressAutoHyphens w:val="true"/>
+              <w:spacing w:lineRule="auto" w:line="240" w:before="0" w:after="0"/>
+              <w:jc w:val="left"/>
+              <w:rPr>
+                <w:rFonts w:ascii="Cambria" w:hAnsi="Cambria" w:eastAsia="ＭＳ 明朝" w:cs=""/>
+                <w:kern w:val="0"/>
+                <w:sz w:val="22"/>
+                <w:szCs w:val="22"/>
+                <w:lang w:val="es-ES" w:eastAsia="en-US" w:bidi="ar-SA"/>
+              </w:rPr>
+            </w:pPr>
+            <w:r>
+              <w:rPr>
+                <w:rFonts w:eastAsia="ＭＳ 明朝" w:cs=""/>
+                <w:kern w:val="0"/>
+                <w:sz w:val="22"/>
+                <w:szCs w:val="22"/>
+                <w:lang w:val="es-ES" w:eastAsia="en-US" w:bidi="ar-SA"/>
+              </w:rPr>
+              <w:t>Se ejecutaría cat y a su stdin se volcarían los contenidos del archivo datos.txt. cat sin argumentos, redirige stdin a stdout, asi que en la terminal aparece el contenido de datos.txt</w:t>
+            </w:r>
+          </w:p>
+          <w:p>
+            <w:pPr>
+              <w:pStyle w:val="Normal"/>
               <w:widowControl/>
               <w:spacing w:lineRule="auto" w:line="240" w:before="0" w:after="0"/>
               <w:jc w:val="left"/>
               <w:rPr>
                 <w:rFonts w:ascii="Cambria" w:hAnsi="Cambria" w:eastAsia="ＭＳ 明朝" w:cs=""/>
-                <w:kern w:val="0"/>
-                <w:sz w:val="22"/>
-                <w:szCs w:val="22"/>
-                <w:lang w:val="es-ES" w:eastAsia="en-US" w:bidi="ar-SA"/>
+                <w:color w:val="32CD32"/>
+                <w:kern w:val="0"/>
+                <w:szCs w:val="22"/>
+                <w:lang w:val="en-US" w:eastAsia="en-US" w:bidi="ar-SA"/>
               </w:rPr>
             </w:pPr>
             <w:r>
               <w:rPr>
                 <w:rFonts w:eastAsia="ＭＳ 明朝" w:cs=""/>
-                <w:kern w:val="0"/>
-                <w:sz w:val="22"/>
-                <w:szCs w:val="22"/>
-                <w:lang w:val="es-ES" w:eastAsia="en-US" w:bidi="ar-SA"/>
-              </w:rPr>
-              <w:t>Se ejecutaría cat y a su stdin se volcarían los contenidos del archivo datos.txt. cat sin argumentos, redirige stdin a stdout, asi que en la terminal aparece el contenido de datos.txt</w:t>
+                <w:color w:val="32CD32"/>
+                <w:kern w:val="0"/>
+                <w:sz w:val="16"/>
+                <w:szCs w:val="22"/>
+                <w:lang w:val="es-ES" w:eastAsia="en-US" w:bidi="ar-SA"/>
+              </w:rPr>
+              <w:t>Visualiza en el terminal el fichero datos.txt.</w:t>
             </w:r>
           </w:p>
         </w:tc>
@@ -4716,7 +5780,8 @@
           <w:p>
             <w:pPr>
               <w:pStyle w:val="Normal"/>
-              <w:widowControl/>
+              <w:widowControl w:val="false"/>
+              <w:suppressAutoHyphens w:val="true"/>
               <w:spacing w:lineRule="auto" w:line="240" w:before="0" w:after="0"/>
               <w:jc w:val="left"/>
               <w:rPr>
@@ -4748,26 +5813,53 @@
           <w:p>
             <w:pPr>
               <w:pStyle w:val="Normal"/>
+              <w:widowControl w:val="false"/>
+              <w:suppressAutoHyphens w:val="true"/>
+              <w:spacing w:lineRule="auto" w:line="240" w:before="0" w:after="0"/>
+              <w:jc w:val="left"/>
+              <w:rPr>
+                <w:rFonts w:ascii="Cambria" w:hAnsi="Cambria" w:eastAsia="ＭＳ 明朝" w:cs=""/>
+                <w:kern w:val="0"/>
+                <w:sz w:val="22"/>
+                <w:szCs w:val="22"/>
+                <w:lang w:val="es-ES" w:eastAsia="en-US" w:bidi="ar-SA"/>
+              </w:rPr>
+            </w:pPr>
+            <w:r>
+              <w:rPr>
+                <w:rFonts w:eastAsia="ＭＳ 明朝" w:cs=""/>
+                <w:kern w:val="0"/>
+                <w:sz w:val="22"/>
+                <w:szCs w:val="22"/>
+                <w:lang w:val="es-ES" w:eastAsia="en-US" w:bidi="ar-SA"/>
+              </w:rPr>
+              <w:t>Si revision.txt no existe, lo crea, y escribe en él la salida de date, y si existe, lo añade al final del archivo</w:t>
+            </w:r>
+          </w:p>
+          <w:p>
+            <w:pPr>
+              <w:pStyle w:val="Normal"/>
               <w:widowControl/>
               <w:spacing w:lineRule="auto" w:line="240" w:before="0" w:after="0"/>
               <w:jc w:val="left"/>
               <w:rPr>
                 <w:rFonts w:ascii="Cambria" w:hAnsi="Cambria" w:eastAsia="ＭＳ 明朝" w:cs=""/>
-                <w:kern w:val="0"/>
-                <w:sz w:val="22"/>
-                <w:szCs w:val="22"/>
-                <w:lang w:val="es-ES" w:eastAsia="en-US" w:bidi="ar-SA"/>
+                <w:color w:val="32CD32"/>
+                <w:kern w:val="0"/>
+                <w:szCs w:val="22"/>
+                <w:lang w:val="en-US" w:eastAsia="en-US" w:bidi="ar-SA"/>
               </w:rPr>
             </w:pPr>
             <w:r>
               <w:rPr>
                 <w:rFonts w:eastAsia="ＭＳ 明朝" w:cs=""/>
-                <w:kern w:val="0"/>
-                <w:sz w:val="22"/>
-                <w:szCs w:val="22"/>
-                <w:lang w:val="es-ES" w:eastAsia="en-US" w:bidi="ar-SA"/>
-              </w:rPr>
-              <w:t>Si revision.txt no existe, lo crea, y escribe en el la salida de date, y si existe, lo añade al final del archivo</w:t>
+                <w:color w:val="32CD32"/>
+                <w:kern w:val="0"/>
+                <w:sz w:val="16"/>
+                <w:szCs w:val="22"/>
+                <w:lang w:val="es-ES" w:eastAsia="en-US" w:bidi="ar-SA"/>
+              </w:rPr>
+              <w:t>Se añadirá la fecha y hora actual al final del fichero revision.txt, sin eliminar el contenido previo de dicho fichero.</w:t>
             </w:r>
           </w:p>
         </w:tc>
@@ -4782,7 +5874,8 @@
           <w:p>
             <w:pPr>
               <w:pStyle w:val="Normal"/>
-              <w:widowControl/>
+              <w:widowControl w:val="false"/>
+              <w:suppressAutoHyphens w:val="true"/>
               <w:spacing w:lineRule="auto" w:line="240" w:before="0" w:after="0"/>
               <w:jc w:val="left"/>
               <w:rPr>
@@ -4802,7 +5895,6 @@
                 <w:lang w:val="es-ES" w:eastAsia="en-US" w:bidi="ar-SA"/>
               </w:rPr>
               <w:t>Indicar qué orden debe ejecutar el usuario clara para visualizar por pantalla ordenado el contenido de los ficheros que empiezan con una letra en mayúsculas y la salida de error se debe añadir al fichero errores.txt.</w:t>
-              <w:br/>
             </w:r>
           </w:p>
         </w:tc>
@@ -4814,26 +5906,79 @@
           <w:p>
             <w:pPr>
               <w:pStyle w:val="Normal"/>
+              <w:widowControl w:val="false"/>
+              <w:suppressAutoHyphens w:val="true"/>
+              <w:spacing w:lineRule="auto" w:line="240" w:before="0" w:after="0"/>
+              <w:jc w:val="left"/>
+              <w:rPr>
+                <w:rFonts w:ascii="Cambria" w:hAnsi="Cambria" w:eastAsia="ＭＳ 明朝" w:cs=""/>
+                <w:kern w:val="0"/>
+                <w:sz w:val="22"/>
+                <w:szCs w:val="22"/>
+                <w:lang w:val="es-ES" w:eastAsia="en-US" w:bidi="ar-SA"/>
+              </w:rPr>
+            </w:pPr>
+            <w:r>
+              <w:rPr>
+                <w:rFonts w:eastAsia="ＭＳ 明朝" w:cs=""/>
+                <w:kern w:val="0"/>
+                <w:sz w:val="22"/>
+                <w:szCs w:val="22"/>
+                <w:lang w:val="es-ES" w:eastAsia="en-US" w:bidi="ar-SA"/>
+              </w:rPr>
+              <w:t>cat [A-Z]* 2&gt; errores.txt</w:t>
+            </w:r>
+          </w:p>
+          <w:p>
+            <w:pPr>
+              <w:pStyle w:val="Normal"/>
               <w:widowControl/>
               <w:spacing w:lineRule="auto" w:line="240" w:before="0" w:after="0"/>
               <w:jc w:val="left"/>
               <w:rPr>
                 <w:rFonts w:ascii="Cambria" w:hAnsi="Cambria" w:eastAsia="ＭＳ 明朝" w:cs=""/>
-                <w:kern w:val="0"/>
-                <w:sz w:val="22"/>
-                <w:szCs w:val="22"/>
-                <w:lang w:val="es-ES" w:eastAsia="en-US" w:bidi="ar-SA"/>
+                <w:color w:val="FF0000"/>
+                <w:kern w:val="0"/>
+                <w:szCs w:val="22"/>
+                <w:lang w:val="en-US" w:eastAsia="en-US" w:bidi="ar-SA"/>
               </w:rPr>
             </w:pPr>
             <w:r>
               <w:rPr>
                 <w:rFonts w:eastAsia="ＭＳ 明朝" w:cs=""/>
-                <w:kern w:val="0"/>
-                <w:sz w:val="22"/>
-                <w:szCs w:val="22"/>
-                <w:lang w:val="es-ES" w:eastAsia="en-US" w:bidi="ar-SA"/>
-              </w:rPr>
-              <w:t>cat [A-Z]* 2&gt; errores.txt</w:t>
+                <w:color w:val="FF0000"/>
+                <w:kern w:val="0"/>
+                <w:sz w:val="16"/>
+                <w:szCs w:val="22"/>
+                <w:lang w:val="es-ES" w:eastAsia="en-US" w:bidi="ar-SA"/>
+              </w:rPr>
+              <w:t>sort [A-Z]* 2&gt;&gt; errores.txt</w:t>
+            </w:r>
+          </w:p>
+          <w:p>
+            <w:pPr>
+              <w:pStyle w:val="Normal"/>
+              <w:widowControl/>
+              <w:spacing w:lineRule="auto" w:line="240" w:before="0" w:after="0"/>
+              <w:jc w:val="left"/>
+              <w:rPr>
+                <w:rFonts w:ascii="Cambria" w:hAnsi="Cambria" w:eastAsia="ＭＳ 明朝" w:cs=""/>
+                <w:color w:val="000000"/>
+                <w:kern w:val="0"/>
+                <w:szCs w:val="22"/>
+                <w:lang w:val="en-US" w:eastAsia="en-US" w:bidi="ar-SA"/>
+              </w:rPr>
+            </w:pPr>
+            <w:r>
+              <w:rPr>
+                <w:rFonts w:eastAsia="ＭＳ 明朝" w:cs=""/>
+                <w:color w:val="000000"/>
+                <w:kern w:val="0"/>
+                <w:sz w:val="16"/>
+                <w:szCs w:val="22"/>
+                <w:lang w:val="es-ES" w:eastAsia="en-US" w:bidi="ar-SA"/>
+              </w:rPr>
+              <w:t>No leí el ‘ordenado’</w:t>
             </w:r>
           </w:p>
         </w:tc>
@@ -4848,9 +5993,7 @@
         </w:rPr>
       </w:pPr>
       <w:r>
-        <w:rPr>
-          <w:lang w:val="es-ES" w:eastAsia="en-US" w:bidi="ar-SA"/>
-        </w:rPr>
+        <w:rPr/>
       </w:r>
     </w:p>
     <w:sectPr>
@@ -4895,6 +6038,7 @@
         </w:tabs>
         <w:ind w:left="1080" w:hanging="360"/>
       </w:pPr>
+      <w:rPr/>
     </w:lvl>
     <w:lvl w:ilvl="2">
       <w:start w:val="1"/>
@@ -4907,6 +6051,7 @@
         </w:tabs>
         <w:ind w:left="1440" w:hanging="360"/>
       </w:pPr>
+      <w:rPr/>
     </w:lvl>
     <w:lvl w:ilvl="3">
       <w:start w:val="1"/>
@@ -4919,6 +6064,7 @@
         </w:tabs>
         <w:ind w:left="1800" w:hanging="360"/>
       </w:pPr>
+      <w:rPr/>
     </w:lvl>
     <w:lvl w:ilvl="4">
       <w:start w:val="1"/>
@@ -4931,6 +6077,7 @@
         </w:tabs>
         <w:ind w:left="2160" w:hanging="360"/>
       </w:pPr>
+      <w:rPr/>
     </w:lvl>
     <w:lvl w:ilvl="5">
       <w:start w:val="1"/>
@@ -4943,6 +6090,7 @@
         </w:tabs>
         <w:ind w:left="2520" w:hanging="360"/>
       </w:pPr>
+      <w:rPr/>
     </w:lvl>
     <w:lvl w:ilvl="6">
       <w:start w:val="1"/>
@@ -4955,6 +6103,7 @@
         </w:tabs>
         <w:ind w:left="2880" w:hanging="360"/>
       </w:pPr>
+      <w:rPr/>
     </w:lvl>
     <w:lvl w:ilvl="7">
       <w:start w:val="1"/>
@@ -4967,6 +6116,7 @@
         </w:tabs>
         <w:ind w:left="3240" w:hanging="360"/>
       </w:pPr>
+      <w:rPr/>
     </w:lvl>
     <w:lvl w:ilvl="8">
       <w:start w:val="1"/>
@@ -4979,6 +6129,7 @@
         </w:tabs>
         <w:ind w:left="3600" w:hanging="360"/>
       </w:pPr>
+      <w:rPr/>
     </w:lvl>
   </w:abstractNum>
   <w:abstractNum w:abstractNumId="2">
@@ -5008,6 +6159,7 @@
         </w:tabs>
         <w:ind w:left="1080" w:hanging="360"/>
       </w:pPr>
+      <w:rPr/>
     </w:lvl>
     <w:lvl w:ilvl="2">
       <w:start w:val="1"/>
@@ -5020,6 +6172,7 @@
         </w:tabs>
         <w:ind w:left="1440" w:hanging="360"/>
       </w:pPr>
+      <w:rPr/>
     </w:lvl>
     <w:lvl w:ilvl="3">
       <w:start w:val="1"/>
@@ -5032,6 +6185,7 @@
         </w:tabs>
         <w:ind w:left="1800" w:hanging="360"/>
       </w:pPr>
+      <w:rPr/>
     </w:lvl>
     <w:lvl w:ilvl="4">
       <w:start w:val="1"/>
@@ -5044,6 +6198,7 @@
         </w:tabs>
         <w:ind w:left="2160" w:hanging="360"/>
       </w:pPr>
+      <w:rPr/>
     </w:lvl>
     <w:lvl w:ilvl="5">
       <w:start w:val="1"/>
@@ -5056,6 +6211,7 @@
         </w:tabs>
         <w:ind w:left="2520" w:hanging="360"/>
       </w:pPr>
+      <w:rPr/>
     </w:lvl>
     <w:lvl w:ilvl="6">
       <w:start w:val="1"/>
@@ -5068,6 +6224,7 @@
         </w:tabs>
         <w:ind w:left="2880" w:hanging="360"/>
       </w:pPr>
+      <w:rPr/>
     </w:lvl>
     <w:lvl w:ilvl="7">
       <w:start w:val="1"/>
@@ -5080,6 +6237,7 @@
         </w:tabs>
         <w:ind w:left="3240" w:hanging="360"/>
       </w:pPr>
+      <w:rPr/>
     </w:lvl>
     <w:lvl w:ilvl="8">
       <w:start w:val="1"/>
@@ -5092,6 +6250,7 @@
         </w:tabs>
         <w:ind w:left="3600" w:hanging="360"/>
       </w:pPr>
+      <w:rPr/>
     </w:lvl>
   </w:abstractNum>
   <w:abstractNum w:abstractNumId="3">
@@ -5121,6 +6280,7 @@
         </w:tabs>
         <w:ind w:left="1080" w:hanging="360"/>
       </w:pPr>
+      <w:rPr/>
     </w:lvl>
     <w:lvl w:ilvl="2">
       <w:start w:val="1"/>
@@ -5133,6 +6293,7 @@
         </w:tabs>
         <w:ind w:left="1440" w:hanging="360"/>
       </w:pPr>
+      <w:rPr/>
     </w:lvl>
     <w:lvl w:ilvl="3">
       <w:start w:val="1"/>
@@ -5145,6 +6306,7 @@
         </w:tabs>
         <w:ind w:left="1800" w:hanging="360"/>
       </w:pPr>
+      <w:rPr/>
     </w:lvl>
     <w:lvl w:ilvl="4">
       <w:start w:val="1"/>
@@ -5157,6 +6319,7 @@
         </w:tabs>
         <w:ind w:left="2160" w:hanging="360"/>
       </w:pPr>
+      <w:rPr/>
     </w:lvl>
     <w:lvl w:ilvl="5">
       <w:start w:val="1"/>
@@ -5169,6 +6332,7 @@
         </w:tabs>
         <w:ind w:left="2520" w:hanging="360"/>
       </w:pPr>
+      <w:rPr/>
     </w:lvl>
     <w:lvl w:ilvl="6">
       <w:start w:val="1"/>
@@ -5181,6 +6345,7 @@
         </w:tabs>
         <w:ind w:left="2880" w:hanging="360"/>
       </w:pPr>
+      <w:rPr/>
     </w:lvl>
     <w:lvl w:ilvl="7">
       <w:start w:val="1"/>
@@ -5193,6 +6358,7 @@
         </w:tabs>
         <w:ind w:left="3240" w:hanging="360"/>
       </w:pPr>
+      <w:rPr/>
     </w:lvl>
     <w:lvl w:ilvl="8">
       <w:start w:val="1"/>
@@ -5205,6 +6371,7 @@
         </w:tabs>
         <w:ind w:left="3600" w:hanging="360"/>
       </w:pPr>
+      <w:rPr/>
     </w:lvl>
   </w:abstractNum>
   <w:abstractNum w:abstractNumId="4">
@@ -5232,6 +6399,7 @@
         </w:tabs>
         <w:ind w:left="1080" w:hanging="360"/>
       </w:pPr>
+      <w:rPr/>
     </w:lvl>
     <w:lvl w:ilvl="2">
       <w:start w:val="1"/>
@@ -5244,6 +6412,7 @@
         </w:tabs>
         <w:ind w:left="1440" w:hanging="360"/>
       </w:pPr>
+      <w:rPr/>
     </w:lvl>
     <w:lvl w:ilvl="3">
       <w:start w:val="1"/>
@@ -5256,6 +6425,7 @@
         </w:tabs>
         <w:ind w:left="1800" w:hanging="360"/>
       </w:pPr>
+      <w:rPr/>
     </w:lvl>
     <w:lvl w:ilvl="4">
       <w:start w:val="1"/>
@@ -5268,6 +6438,7 @@
         </w:tabs>
         <w:ind w:left="2160" w:hanging="360"/>
       </w:pPr>
+      <w:rPr/>
     </w:lvl>
     <w:lvl w:ilvl="5">
       <w:start w:val="1"/>
@@ -5280,6 +6451,7 @@
         </w:tabs>
         <w:ind w:left="2520" w:hanging="360"/>
       </w:pPr>
+      <w:rPr/>
     </w:lvl>
     <w:lvl w:ilvl="6">
       <w:start w:val="1"/>
@@ -5292,6 +6464,7 @@
         </w:tabs>
         <w:ind w:left="2880" w:hanging="360"/>
       </w:pPr>
+      <w:rPr/>
     </w:lvl>
     <w:lvl w:ilvl="7">
       <w:start w:val="1"/>
@@ -5304,6 +6477,7 @@
         </w:tabs>
         <w:ind w:left="3240" w:hanging="360"/>
       </w:pPr>
+      <w:rPr/>
     </w:lvl>
     <w:lvl w:ilvl="8">
       <w:start w:val="1"/>
@@ -5316,6 +6490,7 @@
         </w:tabs>
         <w:ind w:left="3600" w:hanging="360"/>
       </w:pPr>
+      <w:rPr/>
     </w:lvl>
   </w:abstractNum>
   <w:abstractNum w:abstractNumId="5">
@@ -5343,6 +6518,7 @@
         </w:tabs>
         <w:ind w:left="1080" w:hanging="360"/>
       </w:pPr>
+      <w:rPr/>
     </w:lvl>
     <w:lvl w:ilvl="2">
       <w:start w:val="1"/>
@@ -5355,6 +6531,7 @@
         </w:tabs>
         <w:ind w:left="1440" w:hanging="360"/>
       </w:pPr>
+      <w:rPr/>
     </w:lvl>
     <w:lvl w:ilvl="3">
       <w:start w:val="1"/>
@@ -5367,6 +6544,7 @@
         </w:tabs>
         <w:ind w:left="1800" w:hanging="360"/>
       </w:pPr>
+      <w:rPr/>
     </w:lvl>
     <w:lvl w:ilvl="4">
       <w:start w:val="1"/>
@@ -5379,6 +6557,7 @@
         </w:tabs>
         <w:ind w:left="2160" w:hanging="360"/>
       </w:pPr>
+      <w:rPr/>
     </w:lvl>
     <w:lvl w:ilvl="5">
       <w:start w:val="1"/>
@@ -5391,6 +6570,7 @@
         </w:tabs>
         <w:ind w:left="2520" w:hanging="360"/>
       </w:pPr>
+      <w:rPr/>
     </w:lvl>
     <w:lvl w:ilvl="6">
       <w:start w:val="1"/>
@@ -5403,6 +6583,7 @@
         </w:tabs>
         <w:ind w:left="2880" w:hanging="360"/>
       </w:pPr>
+      <w:rPr/>
     </w:lvl>
     <w:lvl w:ilvl="7">
       <w:start w:val="1"/>
@@ -5415,6 +6596,7 @@
         </w:tabs>
         <w:ind w:left="3240" w:hanging="360"/>
       </w:pPr>
+      <w:rPr/>
     </w:lvl>
     <w:lvl w:ilvl="8">
       <w:start w:val="1"/>
@@ -5427,6 +6609,7 @@
         </w:tabs>
         <w:ind w:left="3600" w:hanging="360"/>
       </w:pPr>
+      <w:rPr/>
     </w:lvl>
   </w:abstractNum>
   <w:abstractNum w:abstractNumId="6">
@@ -5454,6 +6637,7 @@
         </w:tabs>
         <w:ind w:left="1080" w:hanging="360"/>
       </w:pPr>
+      <w:rPr/>
     </w:lvl>
     <w:lvl w:ilvl="2">
       <w:start w:val="1"/>
@@ -5466,6 +6650,7 @@
         </w:tabs>
         <w:ind w:left="1440" w:hanging="360"/>
       </w:pPr>
+      <w:rPr/>
     </w:lvl>
     <w:lvl w:ilvl="3">
       <w:start w:val="1"/>
@@ -5478,6 +6663,7 @@
         </w:tabs>
         <w:ind w:left="1800" w:hanging="360"/>
       </w:pPr>
+      <w:rPr/>
     </w:lvl>
     <w:lvl w:ilvl="4">
       <w:start w:val="1"/>
@@ -5490,6 +6676,7 @@
         </w:tabs>
         <w:ind w:left="2160" w:hanging="360"/>
       </w:pPr>
+      <w:rPr/>
     </w:lvl>
     <w:lvl w:ilvl="5">
       <w:start w:val="1"/>
@@ -5502,6 +6689,7 @@
         </w:tabs>
         <w:ind w:left="2520" w:hanging="360"/>
       </w:pPr>
+      <w:rPr/>
     </w:lvl>
     <w:lvl w:ilvl="6">
       <w:start w:val="1"/>
@@ -5514,6 +6702,7 @@
         </w:tabs>
         <w:ind w:left="2880" w:hanging="360"/>
       </w:pPr>
+      <w:rPr/>
     </w:lvl>
     <w:lvl w:ilvl="7">
       <w:start w:val="1"/>
@@ -5526,6 +6715,7 @@
         </w:tabs>
         <w:ind w:left="3240" w:hanging="360"/>
       </w:pPr>
+      <w:rPr/>
     </w:lvl>
     <w:lvl w:ilvl="8">
       <w:start w:val="1"/>
@@ -5538,6 +6728,7 @@
         </w:tabs>
         <w:ind w:left="3600" w:hanging="360"/>
       </w:pPr>
+      <w:rPr/>
     </w:lvl>
   </w:abstractNum>
   <w:abstractNum w:abstractNumId="7">
@@ -5845,6 +7036,7 @@
     <w:rsid w:val="00fc693f"/>
     <w:pPr>
       <w:widowControl/>
+      <w:suppressAutoHyphens w:val="true"/>
       <w:bidi w:val="0"/>
       <w:spacing w:lineRule="auto" w:line="276" w:before="0" w:after="200"/>
       <w:jc w:val="left"/>
@@ -6537,6 +7729,7 @@
     <w:rsid w:val="00fc693f"/>
     <w:pPr>
       <w:widowControl/>
+      <w:suppressAutoHyphens w:val="true"/>
       <w:bidi w:val="0"/>
       <w:spacing w:lineRule="auto" w:line="240" w:before="0" w:after="0"/>
       <w:jc w:val="left"/>
@@ -6635,24 +7828,29 @@
       <w:szCs w:val="16"/>
     </w:rPr>
   </w:style>
-  <w:style w:type="paragraph" w:styleId="List2">
+  <w:style w:type="paragraph" w:styleId="ListBullet3">
     <w:name w:val="List Bullet 3"/>
     <w:basedOn w:val="Normal"/>
     <w:uiPriority w:val="99"/>
     <w:unhideWhenUsed/>
+    <w:qFormat/>
     <w:rsid w:val="00326f90"/>
     <w:pPr>
+      <w:numPr>
+        <w:ilvl w:val="0"/>
+        <w:numId w:val="3"/>
+      </w:numPr>
       <w:spacing w:before="0" w:after="200"/>
-      <w:ind w:left="720" w:hanging="360"/>
       <w:contextualSpacing/>
     </w:pPr>
     <w:rPr/>
   </w:style>
-  <w:style w:type="paragraph" w:styleId="List3">
+  <w:style w:type="paragraph" w:styleId="ListBullet4">
     <w:name w:val="List Bullet 4"/>
     <w:basedOn w:val="Normal"/>
     <w:uiPriority w:val="99"/>
     <w:unhideWhenUsed/>
+    <w:qFormat/>
     <w:rsid w:val="00326f90"/>
     <w:pPr>
       <w:spacing w:before="0" w:after="200"/>
@@ -6689,23 +7887,6 @@
       <w:numPr>
         <w:ilvl w:val="0"/>
         <w:numId w:val="2"/>
-      </w:numPr>
-      <w:spacing w:before="0" w:after="200"/>
-      <w:contextualSpacing/>
-    </w:pPr>
-    <w:rPr/>
-  </w:style>
-  <w:style w:type="paragraph" w:styleId="ListBullet3">
-    <w:name w:val="List Bullet 3"/>
-    <w:basedOn w:val="Normal"/>
-    <w:uiPriority w:val="99"/>
-    <w:unhideWhenUsed/>
-    <w:qFormat/>
-    <w:rsid w:val="00326f90"/>
-    <w:pPr>
-      <w:numPr>
-        <w:ilvl w:val="0"/>
-        <w:numId w:val="3"/>
       </w:numPr>
       <w:spacing w:before="0" w:after="200"/>
       <w:contextualSpacing/>
@@ -6824,6 +8005,7 @@
         <w:tab w:val="left" w:pos="3456" w:leader="none"/>
         <w:tab w:val="left" w:pos="4032" w:leader="none"/>
       </w:tabs>
+      <w:suppressAutoHyphens w:val="true"/>
       <w:bidi w:val="0"/>
       <w:spacing w:lineRule="auto" w:line="276" w:before="0" w:after="200"/>
       <w:jc w:val="left"/>

</xml_diff>